<commit_message>
Böhme Dylan Word ergänzt, strukturiert
</commit_message>
<xml_diff>
--- a/Böhme-Dylan-Geistesverw_Entw.docx
+++ b/Böhme-Dylan-Geistesverw_Entw.docx
@@ -78,7 +78,7 @@
           <w:r>
             <w:fldChar w:fldCharType="separate"/>
           </w:r>
-          <w:hyperlink w:anchor="_Toc172486181" w:history="1">
+          <w:hyperlink w:anchor="_Toc172701448" w:history="1">
             <w:r>
               <w:rPr>
                 <w:rStyle w:val="Hyperlink"/>
@@ -106,7 +106,7 @@
                 <w:noProof/>
                 <w:webHidden/>
               </w:rPr>
-              <w:instrText xml:space="preserve"> PAGEREF _Toc172486181 \h </w:instrText>
+              <w:instrText xml:space="preserve"> PAGEREF _Toc172701448 \h </w:instrText>
             </w:r>
             <w:r>
               <w:rPr>
@@ -153,7 +153,7 @@
               <w14:ligatures w14:val="standardContextual"/>
             </w:rPr>
           </w:pPr>
-          <w:hyperlink w:anchor="_Toc172486182" w:history="1">
+          <w:hyperlink w:anchor="_Toc172701449" w:history="1">
             <w:r>
               <w:rPr>
                 <w:rStyle w:val="Hyperlink"/>
@@ -181,7 +181,7 @@
                 <w:noProof/>
                 <w:webHidden/>
               </w:rPr>
-              <w:instrText xml:space="preserve"> PAGEREF _Toc172486182 \h </w:instrText>
+              <w:instrText xml:space="preserve"> PAGEREF _Toc172701449 \h </w:instrText>
             </w:r>
             <w:r>
               <w:rPr>
@@ -228,7 +228,7 @@
               <w14:ligatures w14:val="standardContextual"/>
             </w:rPr>
           </w:pPr>
-          <w:hyperlink w:anchor="_Toc172486183" w:history="1">
+          <w:hyperlink w:anchor="_Toc172701450" w:history="1">
             <w:r>
               <w:rPr>
                 <w:rStyle w:val="Hyperlink"/>
@@ -256,7 +256,7 @@
                 <w:noProof/>
                 <w:webHidden/>
               </w:rPr>
-              <w:instrText xml:space="preserve"> PAGEREF _Toc172486183 \h </w:instrText>
+              <w:instrText xml:space="preserve"> PAGEREF _Toc172701450 \h </w:instrText>
             </w:r>
             <w:r>
               <w:rPr>
@@ -303,7 +303,7 @@
               <w14:ligatures w14:val="standardContextual"/>
             </w:rPr>
           </w:pPr>
-          <w:hyperlink w:anchor="_Toc172486184" w:history="1">
+          <w:hyperlink w:anchor="_Toc172701451" w:history="1">
             <w:r>
               <w:rPr>
                 <w:rStyle w:val="Hyperlink"/>
@@ -331,7 +331,7 @@
                 <w:noProof/>
                 <w:webHidden/>
               </w:rPr>
-              <w:instrText xml:space="preserve"> PAGEREF _Toc172486184 \h </w:instrText>
+              <w:instrText xml:space="preserve"> PAGEREF _Toc172701451 \h </w:instrText>
             </w:r>
             <w:r>
               <w:rPr>
@@ -378,7 +378,7 @@
               <w14:ligatures w14:val="standardContextual"/>
             </w:rPr>
           </w:pPr>
-          <w:hyperlink w:anchor="_Toc172486185" w:history="1">
+          <w:hyperlink w:anchor="_Toc172701452" w:history="1">
             <w:r>
               <w:rPr>
                 <w:rStyle w:val="Hyperlink"/>
@@ -406,7 +406,7 @@
                 <w:noProof/>
                 <w:webHidden/>
               </w:rPr>
-              <w:instrText xml:space="preserve"> PAGEREF _Toc172486185 \h </w:instrText>
+              <w:instrText xml:space="preserve"> PAGEREF _Toc172701452 \h </w:instrText>
             </w:r>
             <w:r>
               <w:rPr>
@@ -453,7 +453,7 @@
               <w14:ligatures w14:val="standardContextual"/>
             </w:rPr>
           </w:pPr>
-          <w:hyperlink w:anchor="_Toc172486186" w:history="1">
+          <w:hyperlink w:anchor="_Toc172701453" w:history="1">
             <w:r>
               <w:rPr>
                 <w:rStyle w:val="Hyperlink"/>
@@ -481,7 +481,7 @@
                 <w:noProof/>
                 <w:webHidden/>
               </w:rPr>
-              <w:instrText xml:space="preserve"> PAGEREF _Toc172486186 \h </w:instrText>
+              <w:instrText xml:space="preserve"> PAGEREF _Toc172701453 \h </w:instrText>
             </w:r>
             <w:r>
               <w:rPr>
@@ -528,7 +528,7 @@
               <w14:ligatures w14:val="standardContextual"/>
             </w:rPr>
           </w:pPr>
-          <w:hyperlink w:anchor="_Toc172486187" w:history="1">
+          <w:hyperlink w:anchor="_Toc172701454" w:history="1">
             <w:r>
               <w:rPr>
                 <w:rStyle w:val="Hyperlink"/>
@@ -556,7 +556,7 @@
                 <w:noProof/>
                 <w:webHidden/>
               </w:rPr>
-              <w:instrText xml:space="preserve"> PAGEREF _Toc172486187 \h </w:instrText>
+              <w:instrText xml:space="preserve"> PAGEREF _Toc172701454 \h </w:instrText>
             </w:r>
             <w:r>
               <w:rPr>
@@ -576,7 +576,7 @@
                 <w:noProof/>
                 <w:webHidden/>
               </w:rPr>
-              <w:t>5</w:t>
+              <w:t>6</w:t>
             </w:r>
             <w:r>
               <w:rPr>
@@ -603,7 +603,7 @@
               <w14:ligatures w14:val="standardContextual"/>
             </w:rPr>
           </w:pPr>
-          <w:hyperlink w:anchor="_Toc172486188" w:history="1">
+          <w:hyperlink w:anchor="_Toc172701455" w:history="1">
             <w:r>
               <w:rPr>
                 <w:rStyle w:val="Hyperlink"/>
@@ -631,7 +631,7 @@
                 <w:noProof/>
                 <w:webHidden/>
               </w:rPr>
-              <w:instrText xml:space="preserve"> PAGEREF _Toc172486188 \h </w:instrText>
+              <w:instrText xml:space="preserve"> PAGEREF _Toc172701455 \h </w:instrText>
             </w:r>
             <w:r>
               <w:rPr>
@@ -651,7 +651,7 @@
                 <w:noProof/>
                 <w:webHidden/>
               </w:rPr>
-              <w:t>6</w:t>
+              <w:t>7</w:t>
             </w:r>
             <w:r>
               <w:rPr>
@@ -678,7 +678,7 @@
               <w14:ligatures w14:val="standardContextual"/>
             </w:rPr>
           </w:pPr>
-          <w:hyperlink w:anchor="_Toc172486189" w:history="1">
+          <w:hyperlink w:anchor="_Toc172701456" w:history="1">
             <w:r>
               <w:rPr>
                 <w:rStyle w:val="Hyperlink"/>
@@ -706,7 +706,7 @@
                 <w:noProof/>
                 <w:webHidden/>
               </w:rPr>
-              <w:instrText xml:space="preserve"> PAGEREF _Toc172486189 \h </w:instrText>
+              <w:instrText xml:space="preserve"> PAGEREF _Toc172701456 \h </w:instrText>
             </w:r>
             <w:r>
               <w:rPr>
@@ -753,30 +753,14 @@
               <w14:ligatures w14:val="standardContextual"/>
             </w:rPr>
           </w:pPr>
-          <w:hyperlink w:anchor="_Toc172486190" w:history="1">
+          <w:hyperlink w:anchor="_Toc172701457" w:history="1">
             <w:r>
               <w:rPr>
                 <w:rStyle w:val="Hyperlink"/>
                 <w:rFonts w:ascii="Arial" w:hAnsi="Arial" w:cs="Arial"/>
                 <w:noProof/>
               </w:rPr>
-              <w:t>Ü</w:t>
-            </w:r>
-            <w:r>
-              <w:rPr>
-                <w:rStyle w:val="Hyperlink"/>
-                <w:rFonts w:ascii="Arial" w:hAnsi="Arial" w:cs="Arial"/>
-                <w:noProof/>
-              </w:rPr>
-              <w:t>b</w:t>
-            </w:r>
-            <w:r>
-              <w:rPr>
-                <w:rStyle w:val="Hyperlink"/>
-                <w:rFonts w:ascii="Arial" w:hAnsi="Arial" w:cs="Arial"/>
-                <w:noProof/>
-              </w:rPr>
-              <w:t>ergabe des Willens an den innereigenen Gott</w:t>
+              <w:t>Die Kunst des Betens</w:t>
             </w:r>
             <w:r>
               <w:rPr>
@@ -797,7 +781,7 @@
                 <w:noProof/>
                 <w:webHidden/>
               </w:rPr>
-              <w:instrText xml:space="preserve"> PAGEREF _Toc172486190 \h </w:instrText>
+              <w:instrText xml:space="preserve"> PAGEREF _Toc172701457 \h </w:instrText>
             </w:r>
             <w:r>
               <w:rPr>
@@ -844,14 +828,14 @@
               <w14:ligatures w14:val="standardContextual"/>
             </w:rPr>
           </w:pPr>
-          <w:hyperlink w:anchor="_Toc172486191" w:history="1">
+          <w:hyperlink w:anchor="_Toc172701458" w:history="1">
             <w:r>
               <w:rPr>
                 <w:rStyle w:val="Hyperlink"/>
                 <w:rFonts w:ascii="Arial" w:hAnsi="Arial" w:cs="Arial"/>
                 <w:noProof/>
               </w:rPr>
-              <w:t>Notwendigkeit einer geist</w:t>
+              <w:t>Ü</w:t>
             </w:r>
             <w:r>
               <w:rPr>
@@ -859,7 +843,7 @@
                 <w:rFonts w:ascii="Arial" w:hAnsi="Arial" w:cs="Arial"/>
                 <w:noProof/>
               </w:rPr>
-              <w:t>i</w:t>
+              <w:t>b</w:t>
             </w:r>
             <w:r>
               <w:rPr>
@@ -867,7 +851,7 @@
                 <w:rFonts w:ascii="Arial" w:hAnsi="Arial" w:cs="Arial"/>
                 <w:noProof/>
               </w:rPr>
-              <w:t>gen Wiedergeburt</w:t>
+              <w:t>ergabe des Willens an den innereigenen Gott</w:t>
             </w:r>
             <w:r>
               <w:rPr>
@@ -888,7 +872,7 @@
                 <w:noProof/>
                 <w:webHidden/>
               </w:rPr>
-              <w:instrText xml:space="preserve"> PAGEREF _Toc172486191 \h </w:instrText>
+              <w:instrText xml:space="preserve"> PAGEREF _Toc172701458 \h </w:instrText>
             </w:r>
             <w:r>
               <w:rPr>
@@ -908,7 +892,7 @@
                 <w:noProof/>
                 <w:webHidden/>
               </w:rPr>
-              <w:t>7</w:t>
+              <w:t>8</w:t>
             </w:r>
             <w:r>
               <w:rPr>
@@ -935,14 +919,30 @@
               <w14:ligatures w14:val="standardContextual"/>
             </w:rPr>
           </w:pPr>
-          <w:hyperlink w:anchor="_Toc172486192" w:history="1">
+          <w:hyperlink w:anchor="_Toc172701459" w:history="1">
             <w:r>
               <w:rPr>
                 <w:rStyle w:val="Hyperlink"/>
                 <w:rFonts w:ascii="Arial" w:hAnsi="Arial" w:cs="Arial"/>
                 <w:noProof/>
               </w:rPr>
-              <w:t>Nüchternheit / Befreiung nicht für den irdischen Menschen</w:t>
+              <w:t>Notwendigkeit eine</w:t>
+            </w:r>
+            <w:r>
+              <w:rPr>
+                <w:rStyle w:val="Hyperlink"/>
+                <w:rFonts w:ascii="Arial" w:hAnsi="Arial" w:cs="Arial"/>
+                <w:noProof/>
+              </w:rPr>
+              <w:t>r</w:t>
+            </w:r>
+            <w:r>
+              <w:rPr>
+                <w:rStyle w:val="Hyperlink"/>
+                <w:rFonts w:ascii="Arial" w:hAnsi="Arial" w:cs="Arial"/>
+                <w:noProof/>
+              </w:rPr>
+              <w:t xml:space="preserve"> geistigen Wiedergeburt</w:t>
             </w:r>
             <w:r>
               <w:rPr>
@@ -963,7 +963,7 @@
                 <w:noProof/>
                 <w:webHidden/>
               </w:rPr>
-              <w:instrText xml:space="preserve"> PAGEREF _Toc172486192 \h </w:instrText>
+              <w:instrText xml:space="preserve"> PAGEREF _Toc172701459 \h </w:instrText>
             </w:r>
             <w:r>
               <w:rPr>
@@ -983,7 +983,7 @@
                 <w:noProof/>
                 <w:webHidden/>
               </w:rPr>
-              <w:t>7</w:t>
+              <w:t>9</w:t>
             </w:r>
             <w:r>
               <w:rPr>
@@ -1010,14 +1010,14 @@
               <w14:ligatures w14:val="standardContextual"/>
             </w:rPr>
           </w:pPr>
-          <w:hyperlink w:anchor="_Toc172486193" w:history="1">
+          <w:hyperlink w:anchor="_Toc172701460" w:history="1">
             <w:r>
               <w:rPr>
                 <w:rStyle w:val="Hyperlink"/>
                 <w:rFonts w:ascii="Arial" w:hAnsi="Arial" w:cs="Arial"/>
                 <w:noProof/>
               </w:rPr>
-              <w:t>Beide sind noch unverstanden</w:t>
+              <w:t>Nüchternheit / Befreiung nicht für den irdischen Menschen</w:t>
             </w:r>
             <w:r>
               <w:rPr>
@@ -1038,7 +1038,7 @@
                 <w:noProof/>
                 <w:webHidden/>
               </w:rPr>
-              <w:instrText xml:space="preserve"> PAGEREF _Toc172486193 \h </w:instrText>
+              <w:instrText xml:space="preserve"> PAGEREF _Toc172701460 \h </w:instrText>
             </w:r>
             <w:r>
               <w:rPr>
@@ -1058,7 +1058,7 @@
                 <w:noProof/>
                 <w:webHidden/>
               </w:rPr>
-              <w:t>8</w:t>
+              <w:t>10</w:t>
             </w:r>
             <w:r>
               <w:rPr>
@@ -1085,14 +1085,14 @@
               <w14:ligatures w14:val="standardContextual"/>
             </w:rPr>
           </w:pPr>
-          <w:hyperlink w:anchor="_Toc172486194" w:history="1">
+          <w:hyperlink w:anchor="_Toc172701461" w:history="1">
             <w:r>
               <w:rPr>
                 <w:rStyle w:val="Hyperlink"/>
                 <w:rFonts w:ascii="Arial" w:hAnsi="Arial" w:cs="Arial"/>
                 <w:noProof/>
               </w:rPr>
-              <w:t>Geistige Impulse nicht interpretieren!</w:t>
+              <w:t>Beide sind noch unverstanden</w:t>
             </w:r>
             <w:r>
               <w:rPr>
@@ -1113,7 +1113,7 @@
                 <w:noProof/>
                 <w:webHidden/>
               </w:rPr>
-              <w:instrText xml:space="preserve"> PAGEREF _Toc172486194 \h </w:instrText>
+              <w:instrText xml:space="preserve"> PAGEREF _Toc172701461 \h </w:instrText>
             </w:r>
             <w:r>
               <w:rPr>
@@ -1133,7 +1133,7 @@
                 <w:noProof/>
                 <w:webHidden/>
               </w:rPr>
-              <w:t>9</w:t>
+              <w:t>11</w:t>
             </w:r>
             <w:r>
               <w:rPr>
@@ -1160,14 +1160,14 @@
               <w14:ligatures w14:val="standardContextual"/>
             </w:rPr>
           </w:pPr>
-          <w:hyperlink w:anchor="_Toc172486195" w:history="1">
+          <w:hyperlink w:anchor="_Toc172701462" w:history="1">
             <w:r>
               <w:rPr>
                 <w:rStyle w:val="Hyperlink"/>
                 <w:rFonts w:ascii="Arial" w:hAnsi="Arial" w:cs="Arial"/>
                 <w:noProof/>
               </w:rPr>
-              <w:t>Fazit: Einladung</w:t>
+              <w:t>Geistige Impulse nicht interpretieren!</w:t>
             </w:r>
             <w:r>
               <w:rPr>
@@ -1188,7 +1188,7 @@
                 <w:noProof/>
                 <w:webHidden/>
               </w:rPr>
-              <w:instrText xml:space="preserve"> PAGEREF _Toc172486195 \h </w:instrText>
+              <w:instrText xml:space="preserve"> PAGEREF _Toc172701462 \h </w:instrText>
             </w:r>
             <w:r>
               <w:rPr>
@@ -1208,7 +1208,7 @@
                 <w:noProof/>
                 <w:webHidden/>
               </w:rPr>
-              <w:t>10</w:t>
+              <w:t>11</w:t>
             </w:r>
             <w:r>
               <w:rPr>
@@ -1235,14 +1235,14 @@
               <w14:ligatures w14:val="standardContextual"/>
             </w:rPr>
           </w:pPr>
-          <w:hyperlink w:anchor="_Toc172486196" w:history="1">
+          <w:hyperlink w:anchor="_Toc172701463" w:history="1">
             <w:r>
               <w:rPr>
                 <w:rStyle w:val="Hyperlink"/>
                 <w:rFonts w:ascii="Arial" w:hAnsi="Arial" w:cs="Arial"/>
                 <w:noProof/>
               </w:rPr>
-              <w:t>Notizen</w:t>
+              <w:t>Fazit: Einladung</w:t>
             </w:r>
             <w:r>
               <w:rPr>
@@ -1263,7 +1263,7 @@
                 <w:noProof/>
                 <w:webHidden/>
               </w:rPr>
-              <w:instrText xml:space="preserve"> PAGEREF _Toc172486196 \h </w:instrText>
+              <w:instrText xml:space="preserve"> PAGEREF _Toc172701463 \h </w:instrText>
             </w:r>
             <w:r>
               <w:rPr>
@@ -1283,7 +1283,7 @@
                 <w:noProof/>
                 <w:webHidden/>
               </w:rPr>
-              <w:t>10</w:t>
+              <w:t>12</w:t>
             </w:r>
             <w:r>
               <w:rPr>
@@ -1310,15 +1310,30 @@
               <w14:ligatures w14:val="standardContextual"/>
             </w:rPr>
           </w:pPr>
-          <w:hyperlink w:anchor="_Toc172486197" w:history="1">
+          <w:hyperlink w:anchor="_Toc172701464" w:history="1">
             <w:r>
               <w:rPr>
                 <w:rStyle w:val="Hyperlink"/>
                 <w:rFonts w:ascii="Arial" w:hAnsi="Arial" w:cs="Arial"/>
                 <w:noProof/>
-                <w:lang w:val="en-GB"/>
-              </w:rPr>
-              <w:t>Interviews</w:t>
+              </w:rPr>
+              <w:t>Not</w:t>
+            </w:r>
+            <w:r>
+              <w:rPr>
+                <w:rStyle w:val="Hyperlink"/>
+                <w:rFonts w:ascii="Arial" w:hAnsi="Arial" w:cs="Arial"/>
+                <w:noProof/>
+              </w:rPr>
+              <w:t>i</w:t>
+            </w:r>
+            <w:r>
+              <w:rPr>
+                <w:rStyle w:val="Hyperlink"/>
+                <w:rFonts w:ascii="Arial" w:hAnsi="Arial" w:cs="Arial"/>
+                <w:noProof/>
+              </w:rPr>
+              <w:t>zen</w:t>
             </w:r>
             <w:r>
               <w:rPr>
@@ -1339,7 +1354,7 @@
                 <w:noProof/>
                 <w:webHidden/>
               </w:rPr>
-              <w:instrText xml:space="preserve"> PAGEREF _Toc172486197 \h </w:instrText>
+              <w:instrText xml:space="preserve"> PAGEREF _Toc172701464 \h </w:instrText>
             </w:r>
             <w:r>
               <w:rPr>
@@ -1397,7 +1412,7 @@
           <w:sz w:val="24"/>
         </w:rPr>
       </w:pPr>
-      <w:bookmarkStart w:id="0" w:name="_Toc172486181"/>
+      <w:bookmarkStart w:id="0" w:name="_Toc172701448"/>
       <w:r>
         <w:rPr>
           <w:rFonts w:ascii="Arial" w:hAnsi="Arial" w:cs="Arial"/>
@@ -1683,7 +1698,7 @@
           <w:sz w:val="24"/>
         </w:rPr>
       </w:pPr>
-      <w:bookmarkStart w:id="1" w:name="_Toc172486182"/>
+      <w:bookmarkStart w:id="1" w:name="_Toc172701449"/>
       <w:r>
         <w:rPr>
           <w:rFonts w:ascii="Arial" w:hAnsi="Arial" w:cs="Arial"/>
@@ -1806,7 +1821,7 @@
           <w:sz w:val="24"/>
         </w:rPr>
       </w:pPr>
-      <w:bookmarkStart w:id="2" w:name="_Toc172486183"/>
+      <w:bookmarkStart w:id="2" w:name="_Toc172701450"/>
       <w:r>
         <w:rPr>
           <w:rFonts w:ascii="Arial" w:hAnsi="Arial" w:cs="Arial"/>
@@ -2149,7 +2164,7 @@
           <w:sz w:val="24"/>
         </w:rPr>
       </w:pPr>
-      <w:bookmarkStart w:id="3" w:name="_Toc172486184"/>
+      <w:bookmarkStart w:id="3" w:name="_Toc172701451"/>
       <w:r>
         <w:rPr>
           <w:rFonts w:ascii="Arial" w:hAnsi="Arial" w:cs="Arial"/>
@@ -2213,7 +2228,7 @@
           <w:sz w:val="24"/>
         </w:rPr>
       </w:pPr>
-      <w:bookmarkStart w:id="4" w:name="_Toc172486185"/>
+      <w:bookmarkStart w:id="4" w:name="_Toc172701452"/>
       <w:r>
         <w:rPr>
           <w:rFonts w:ascii="Arial" w:hAnsi="Arial" w:cs="Arial"/>
@@ -3450,7 +3465,7 @@
           <w:sz w:val="24"/>
         </w:rPr>
       </w:pPr>
-      <w:bookmarkStart w:id="5" w:name="_Toc172486186"/>
+      <w:bookmarkStart w:id="5" w:name="_Toc172701453"/>
       <w:r>
         <w:rPr>
           <w:rFonts w:ascii="Arial" w:hAnsi="Arial" w:cs="Arial"/>
@@ -4222,7 +4237,7 @@
           <w:sz w:val="24"/>
         </w:rPr>
       </w:pPr>
-      <w:bookmarkStart w:id="6" w:name="_Toc172486187"/>
+      <w:bookmarkStart w:id="6" w:name="_Toc172701454"/>
       <w:r>
         <w:rPr>
           <w:rFonts w:ascii="Arial" w:hAnsi="Arial" w:cs="Arial"/>
@@ -5139,7 +5154,7 @@
           <w:sz w:val="24"/>
         </w:rPr>
       </w:pPr>
-      <w:bookmarkStart w:id="7" w:name="_Toc172486188"/>
+      <w:bookmarkStart w:id="7" w:name="_Toc172701455"/>
       <w:r>
         <w:rPr>
           <w:rFonts w:ascii="Arial" w:hAnsi="Arial" w:cs="Arial"/>
@@ -5480,7 +5495,7 @@
           <w:sz w:val="24"/>
         </w:rPr>
       </w:pPr>
-      <w:bookmarkStart w:id="8" w:name="_Toc172486189"/>
+      <w:bookmarkStart w:id="8" w:name="_Toc172701456"/>
       <w:r>
         <w:rPr>
           <w:rFonts w:ascii="Arial" w:hAnsi="Arial" w:cs="Arial"/>
@@ -5514,6 +5529,7 @@
           <w:sz w:val="24"/>
         </w:rPr>
       </w:pPr>
+      <w:bookmarkStart w:id="9" w:name="_Toc172701457"/>
       <w:r>
         <w:rPr>
           <w:rFonts w:ascii="Arial" w:hAnsi="Arial" w:cs="Arial"/>
@@ -5521,6 +5537,7 @@
         </w:rPr>
         <w:t>Die Kunst des Betens</w:t>
       </w:r>
+      <w:bookmarkEnd w:id="9"/>
     </w:p>
     <w:p>
       <w:pPr>
@@ -5557,6 +5574,76 @@
           <w:rFonts w:ascii="Arial" w:hAnsi="Arial" w:cs="Arial"/>
           <w:sz w:val="24"/>
         </w:rPr>
+        <w:t>Vorrede an den Gottliebenden Leser</w:t>
+      </w:r>
+    </w:p>
+    <w:p>
+      <w:pPr>
+        <w:rPr>
+          <w:rFonts w:ascii="Arial" w:hAnsi="Arial" w:cs="Arial"/>
+          <w:sz w:val="24"/>
+        </w:rPr>
+      </w:pPr>
+      <w:r>
+        <w:rPr>
+          <w:rFonts w:ascii="Arial" w:hAnsi="Arial" w:cs="Arial"/>
+          <w:sz w:val="24"/>
+        </w:rPr>
+        <w:t>17 […] „Bittet, so werdet ihr empfangen. Suchet, so werdet ihr finden. Klopfet an, so wird euch aufgetan.“ (Luk. 11.9)</w:t>
+      </w:r>
+    </w:p>
+    <w:p>
+      <w:pPr>
+        <w:rPr>
+          <w:rFonts w:ascii="Arial" w:hAnsi="Arial" w:cs="Arial"/>
+          <w:sz w:val="24"/>
+        </w:rPr>
+      </w:pPr>
+      <w:r>
+        <w:rPr>
+          <w:rFonts w:ascii="Arial" w:hAnsi="Arial" w:cs="Arial"/>
+          <w:sz w:val="24"/>
+        </w:rPr>
+        <w:lastRenderedPageBreak/>
+        <w:t xml:space="preserve">18 Ein jedes Gebet, das da nicht findet und empfängt, das ist kalt und lau und steckt in einer Behinderung zeitlicher und irdischer Dinge. Das heißt, die Seele naht sich nicht auf wahrhafte Weise Gott. Sie will sich Gott nicht ganz und gar ergeben, sondern hängt noch an irdischer Liebe, die sie </w:t>
+      </w:r>
+      <w:proofErr w:type="spellStart"/>
+      <w:r>
+        <w:rPr>
+          <w:rFonts w:ascii="Arial" w:hAnsi="Arial" w:cs="Arial"/>
+          <w:sz w:val="24"/>
+        </w:rPr>
+        <w:t>gefangenhält</w:t>
+      </w:r>
+      <w:proofErr w:type="spellEnd"/>
+      <w:r>
+        <w:rPr>
+          <w:rFonts w:ascii="Arial" w:hAnsi="Arial" w:cs="Arial"/>
+          <w:sz w:val="24"/>
+        </w:rPr>
+        <w:t>, sodass sie die Stätte Gottes nicht erreichen kann.</w:t>
+      </w:r>
+    </w:p>
+    <w:p>
+      <w:pPr>
+        <w:rPr>
+          <w:rFonts w:ascii="Arial" w:hAnsi="Arial" w:cs="Arial"/>
+          <w:sz w:val="24"/>
+        </w:rPr>
+      </w:pPr>
+    </w:p>
+    <w:p>
+      <w:pPr>
+        <w:rPr>
+          <w:rFonts w:ascii="Arial" w:hAnsi="Arial" w:cs="Arial"/>
+          <w:sz w:val="24"/>
+        </w:rPr>
+      </w:pPr>
+      <w:r>
+        <w:rPr>
+          <w:rFonts w:ascii="Arial" w:hAnsi="Arial" w:cs="Arial"/>
+          <w:sz w:val="24"/>
+        </w:rPr>
         <w:t>Eine Beichte und wahrhafte Buß-Wirkung vor Gottes Angesicht</w:t>
       </w:r>
     </w:p>
@@ -5572,6 +5659,13 @@
           <w:rFonts w:ascii="Arial" w:hAnsi="Arial" w:cs="Arial"/>
           <w:sz w:val="24"/>
         </w:rPr>
+        <w:t xml:space="preserve">39 [… …] </w:t>
+      </w:r>
+      <w:r>
+        <w:rPr>
+          <w:rFonts w:ascii="Arial" w:hAnsi="Arial" w:cs="Arial"/>
+          <w:sz w:val="24"/>
+        </w:rPr>
         <w:t xml:space="preserve">Oh großer Gott, stärke doch meinen schwachen Glauben in mir, zerschelle doch mein </w:t>
       </w:r>
       <w:r>
@@ -5587,15 +5681,7 @@
           <w:rFonts w:ascii="Arial" w:hAnsi="Arial" w:cs="Arial"/>
           <w:sz w:val="24"/>
         </w:rPr>
-        <w:t xml:space="preserve"> Herz, sodass es die vielfältigen Sünden erkenne und bereue, </w:t>
-      </w:r>
-      <w:r>
-        <w:rPr>
-          <w:rFonts w:ascii="Arial" w:hAnsi="Arial" w:cs="Arial"/>
-          <w:sz w:val="24"/>
-        </w:rPr>
-        <w:lastRenderedPageBreak/>
-        <w:t>und erwecke doch mit deiner Kraft meine arme Seele, sodass sie sich erkenne, wie sie von dir abgewandt steht.</w:t>
+        <w:t xml:space="preserve"> Herz, sodass es die vielfältigen Sünden erkenne und bereue, und erwecke doch mit deiner Kraft meine arme Seele, sodass sie sich erkenne, wie sie von dir abgewandt steht.</w:t>
       </w:r>
     </w:p>
     <w:p>
@@ -5985,13 +6071,1116 @@
     </w:p>
     <w:p>
       <w:pPr>
+        <w:rPr>
+          <w:rFonts w:ascii="Arial" w:hAnsi="Arial" w:cs="Arial"/>
+          <w:sz w:val="24"/>
+        </w:rPr>
+      </w:pPr>
+      <w:r>
+        <w:rPr>
+          <w:rFonts w:ascii="Arial" w:hAnsi="Arial" w:cs="Arial"/>
+          <w:sz w:val="24"/>
+        </w:rPr>
+        <w:t xml:space="preserve">Dylan, Every </w:t>
+      </w:r>
+      <w:proofErr w:type="spellStart"/>
+      <w:r>
+        <w:rPr>
+          <w:rFonts w:ascii="Arial" w:hAnsi="Arial" w:cs="Arial"/>
+          <w:sz w:val="24"/>
+        </w:rPr>
+        <w:t>Grain</w:t>
+      </w:r>
+      <w:proofErr w:type="spellEnd"/>
+      <w:r>
+        <w:rPr>
+          <w:rFonts w:ascii="Arial" w:hAnsi="Arial" w:cs="Arial"/>
+          <w:sz w:val="24"/>
+        </w:rPr>
+        <w:t xml:space="preserve"> </w:t>
+      </w:r>
+      <w:proofErr w:type="spellStart"/>
+      <w:r>
+        <w:rPr>
+          <w:rFonts w:ascii="Arial" w:hAnsi="Arial" w:cs="Arial"/>
+          <w:sz w:val="24"/>
+        </w:rPr>
+        <w:t>of</w:t>
+      </w:r>
+      <w:proofErr w:type="spellEnd"/>
+      <w:r>
+        <w:rPr>
+          <w:rFonts w:ascii="Arial" w:hAnsi="Arial" w:cs="Arial"/>
+          <w:sz w:val="24"/>
+        </w:rPr>
+        <w:t xml:space="preserve"> Sand</w:t>
+      </w:r>
+    </w:p>
+    <w:p>
+      <w:pPr>
+        <w:rPr>
+          <w:rFonts w:ascii="Arial" w:hAnsi="Arial" w:cs="Arial"/>
+          <w:sz w:val="24"/>
+        </w:rPr>
+      </w:pPr>
+      <w:r>
+        <w:rPr>
+          <w:rFonts w:ascii="Arial" w:hAnsi="Arial" w:cs="Arial"/>
+          <w:sz w:val="24"/>
+        </w:rPr>
+        <w:t xml:space="preserve">In </w:t>
+      </w:r>
+      <w:proofErr w:type="spellStart"/>
+      <w:r>
+        <w:rPr>
+          <w:rFonts w:ascii="Arial" w:hAnsi="Arial" w:cs="Arial"/>
+          <w:sz w:val="24"/>
+        </w:rPr>
+        <w:t>the</w:t>
+      </w:r>
+      <w:proofErr w:type="spellEnd"/>
+      <w:r>
+        <w:rPr>
+          <w:rFonts w:ascii="Arial" w:hAnsi="Arial" w:cs="Arial"/>
+          <w:sz w:val="24"/>
+        </w:rPr>
+        <w:t xml:space="preserve"> time </w:t>
+      </w:r>
+      <w:proofErr w:type="spellStart"/>
+      <w:r>
+        <w:rPr>
+          <w:rFonts w:ascii="Arial" w:hAnsi="Arial" w:cs="Arial"/>
+          <w:sz w:val="24"/>
+        </w:rPr>
+        <w:t>of</w:t>
+      </w:r>
+      <w:proofErr w:type="spellEnd"/>
+      <w:r>
+        <w:rPr>
+          <w:rFonts w:ascii="Arial" w:hAnsi="Arial" w:cs="Arial"/>
+          <w:sz w:val="24"/>
+        </w:rPr>
+        <w:t xml:space="preserve"> </w:t>
+      </w:r>
+      <w:proofErr w:type="spellStart"/>
+      <w:r>
+        <w:rPr>
+          <w:rFonts w:ascii="Arial" w:hAnsi="Arial" w:cs="Arial"/>
+          <w:sz w:val="24"/>
+        </w:rPr>
+        <w:t>my</w:t>
+      </w:r>
+      <w:proofErr w:type="spellEnd"/>
+      <w:r>
+        <w:rPr>
+          <w:rFonts w:ascii="Arial" w:hAnsi="Arial" w:cs="Arial"/>
+          <w:sz w:val="24"/>
+        </w:rPr>
+        <w:t xml:space="preserve"> </w:t>
+      </w:r>
+      <w:proofErr w:type="spellStart"/>
+      <w:r>
+        <w:rPr>
+          <w:rFonts w:ascii="Arial" w:hAnsi="Arial" w:cs="Arial"/>
+          <w:sz w:val="24"/>
+        </w:rPr>
+        <w:t>confession</w:t>
+      </w:r>
+      <w:proofErr w:type="spellEnd"/>
+      <w:r>
+        <w:rPr>
+          <w:rFonts w:ascii="Arial" w:hAnsi="Arial" w:cs="Arial"/>
+          <w:sz w:val="24"/>
+        </w:rPr>
+        <w:t xml:space="preserve">, in </w:t>
+      </w:r>
+      <w:proofErr w:type="spellStart"/>
+      <w:r>
+        <w:rPr>
+          <w:rFonts w:ascii="Arial" w:hAnsi="Arial" w:cs="Arial"/>
+          <w:sz w:val="24"/>
+        </w:rPr>
+        <w:t>the</w:t>
+      </w:r>
+      <w:proofErr w:type="spellEnd"/>
+      <w:r>
+        <w:rPr>
+          <w:rFonts w:ascii="Arial" w:hAnsi="Arial" w:cs="Arial"/>
+          <w:sz w:val="24"/>
+        </w:rPr>
+        <w:t xml:space="preserve"> </w:t>
+      </w:r>
+      <w:proofErr w:type="spellStart"/>
+      <w:r>
+        <w:rPr>
+          <w:rFonts w:ascii="Arial" w:hAnsi="Arial" w:cs="Arial"/>
+          <w:sz w:val="24"/>
+        </w:rPr>
+        <w:t>hour</w:t>
+      </w:r>
+      <w:proofErr w:type="spellEnd"/>
+      <w:r>
+        <w:rPr>
+          <w:rFonts w:ascii="Arial" w:hAnsi="Arial" w:cs="Arial"/>
+          <w:sz w:val="24"/>
+        </w:rPr>
+        <w:t xml:space="preserve"> </w:t>
+      </w:r>
+      <w:proofErr w:type="spellStart"/>
+      <w:r>
+        <w:rPr>
+          <w:rFonts w:ascii="Arial" w:hAnsi="Arial" w:cs="Arial"/>
+          <w:sz w:val="24"/>
+        </w:rPr>
+        <w:t>of</w:t>
+      </w:r>
+      <w:proofErr w:type="spellEnd"/>
+      <w:r>
+        <w:rPr>
+          <w:rFonts w:ascii="Arial" w:hAnsi="Arial" w:cs="Arial"/>
+          <w:sz w:val="24"/>
+        </w:rPr>
+        <w:t xml:space="preserve"> </w:t>
+      </w:r>
+      <w:proofErr w:type="spellStart"/>
+      <w:r>
+        <w:rPr>
+          <w:rFonts w:ascii="Arial" w:hAnsi="Arial" w:cs="Arial"/>
+          <w:sz w:val="24"/>
+        </w:rPr>
+        <w:t>my</w:t>
+      </w:r>
+      <w:proofErr w:type="spellEnd"/>
+      <w:r>
+        <w:rPr>
+          <w:rFonts w:ascii="Arial" w:hAnsi="Arial" w:cs="Arial"/>
+          <w:sz w:val="24"/>
+        </w:rPr>
+        <w:t xml:space="preserve"> </w:t>
+      </w:r>
+      <w:proofErr w:type="spellStart"/>
+      <w:r>
+        <w:rPr>
+          <w:rFonts w:ascii="Arial" w:hAnsi="Arial" w:cs="Arial"/>
+          <w:sz w:val="24"/>
+        </w:rPr>
+        <w:t>deepest</w:t>
+      </w:r>
+      <w:proofErr w:type="spellEnd"/>
+      <w:r>
+        <w:rPr>
+          <w:rFonts w:ascii="Arial" w:hAnsi="Arial" w:cs="Arial"/>
+          <w:sz w:val="24"/>
+        </w:rPr>
+        <w:t xml:space="preserve"> </w:t>
+      </w:r>
+      <w:proofErr w:type="spellStart"/>
+      <w:r>
+        <w:rPr>
+          <w:rFonts w:ascii="Arial" w:hAnsi="Arial" w:cs="Arial"/>
+          <w:sz w:val="24"/>
+        </w:rPr>
+        <w:t>need</w:t>
+      </w:r>
+      <w:proofErr w:type="spellEnd"/>
+      <w:r>
+        <w:rPr>
+          <w:rFonts w:ascii="Arial" w:hAnsi="Arial" w:cs="Arial"/>
+          <w:sz w:val="24"/>
+        </w:rPr>
+        <w:br/>
+      </w:r>
+      <w:proofErr w:type="spellStart"/>
+      <w:r>
+        <w:rPr>
+          <w:rFonts w:ascii="Arial" w:hAnsi="Arial" w:cs="Arial"/>
+          <w:sz w:val="24"/>
+        </w:rPr>
+        <w:t>When</w:t>
+      </w:r>
+      <w:proofErr w:type="spellEnd"/>
+      <w:r>
+        <w:rPr>
+          <w:rFonts w:ascii="Arial" w:hAnsi="Arial" w:cs="Arial"/>
+          <w:sz w:val="24"/>
+        </w:rPr>
+        <w:t xml:space="preserve"> </w:t>
+      </w:r>
+      <w:proofErr w:type="spellStart"/>
+      <w:r>
+        <w:rPr>
+          <w:rFonts w:ascii="Arial" w:hAnsi="Arial" w:cs="Arial"/>
+          <w:sz w:val="24"/>
+        </w:rPr>
+        <w:t>the</w:t>
+      </w:r>
+      <w:proofErr w:type="spellEnd"/>
+      <w:r>
+        <w:rPr>
+          <w:rFonts w:ascii="Arial" w:hAnsi="Arial" w:cs="Arial"/>
+          <w:sz w:val="24"/>
+        </w:rPr>
+        <w:t xml:space="preserve"> pool </w:t>
+      </w:r>
+      <w:proofErr w:type="spellStart"/>
+      <w:r>
+        <w:rPr>
+          <w:rFonts w:ascii="Arial" w:hAnsi="Arial" w:cs="Arial"/>
+          <w:sz w:val="24"/>
+        </w:rPr>
+        <w:t>of</w:t>
+      </w:r>
+      <w:proofErr w:type="spellEnd"/>
+      <w:r>
+        <w:rPr>
+          <w:rFonts w:ascii="Arial" w:hAnsi="Arial" w:cs="Arial"/>
+          <w:sz w:val="24"/>
+        </w:rPr>
+        <w:t xml:space="preserve"> </w:t>
+      </w:r>
+      <w:proofErr w:type="spellStart"/>
+      <w:r>
+        <w:rPr>
+          <w:rFonts w:ascii="Arial" w:hAnsi="Arial" w:cs="Arial"/>
+          <w:sz w:val="24"/>
+        </w:rPr>
+        <w:t>tears</w:t>
+      </w:r>
+      <w:proofErr w:type="spellEnd"/>
+      <w:r>
+        <w:rPr>
+          <w:rFonts w:ascii="Arial" w:hAnsi="Arial" w:cs="Arial"/>
+          <w:sz w:val="24"/>
+        </w:rPr>
+        <w:t xml:space="preserve"> </w:t>
+      </w:r>
+      <w:proofErr w:type="spellStart"/>
+      <w:r>
+        <w:rPr>
+          <w:rFonts w:ascii="Arial" w:hAnsi="Arial" w:cs="Arial"/>
+          <w:sz w:val="24"/>
+        </w:rPr>
+        <w:t>beneath</w:t>
+      </w:r>
+      <w:proofErr w:type="spellEnd"/>
+      <w:r>
+        <w:rPr>
+          <w:rFonts w:ascii="Arial" w:hAnsi="Arial" w:cs="Arial"/>
+          <w:sz w:val="24"/>
+        </w:rPr>
+        <w:t xml:space="preserve"> </w:t>
+      </w:r>
+      <w:proofErr w:type="spellStart"/>
+      <w:r>
+        <w:rPr>
+          <w:rFonts w:ascii="Arial" w:hAnsi="Arial" w:cs="Arial"/>
+          <w:sz w:val="24"/>
+        </w:rPr>
+        <w:t>my</w:t>
+      </w:r>
+      <w:proofErr w:type="spellEnd"/>
+      <w:r>
+        <w:rPr>
+          <w:rFonts w:ascii="Arial" w:hAnsi="Arial" w:cs="Arial"/>
+          <w:sz w:val="24"/>
+        </w:rPr>
+        <w:t xml:space="preserve"> </w:t>
+      </w:r>
+      <w:proofErr w:type="spellStart"/>
+      <w:r>
+        <w:rPr>
+          <w:rFonts w:ascii="Arial" w:hAnsi="Arial" w:cs="Arial"/>
+          <w:sz w:val="24"/>
+        </w:rPr>
+        <w:t>feet</w:t>
+      </w:r>
+      <w:proofErr w:type="spellEnd"/>
+      <w:r>
+        <w:rPr>
+          <w:rFonts w:ascii="Arial" w:hAnsi="Arial" w:cs="Arial"/>
+          <w:sz w:val="24"/>
+        </w:rPr>
+        <w:t xml:space="preserve"> </w:t>
+      </w:r>
+      <w:proofErr w:type="spellStart"/>
+      <w:r>
+        <w:rPr>
+          <w:rFonts w:ascii="Arial" w:hAnsi="Arial" w:cs="Arial"/>
+          <w:sz w:val="24"/>
+        </w:rPr>
+        <w:t>flood</w:t>
+      </w:r>
+      <w:proofErr w:type="spellEnd"/>
+      <w:r>
+        <w:rPr>
+          <w:rFonts w:ascii="Arial" w:hAnsi="Arial" w:cs="Arial"/>
+          <w:sz w:val="24"/>
+        </w:rPr>
+        <w:t xml:space="preserve"> </w:t>
+      </w:r>
+      <w:proofErr w:type="spellStart"/>
+      <w:r>
+        <w:rPr>
+          <w:rFonts w:ascii="Arial" w:hAnsi="Arial" w:cs="Arial"/>
+          <w:sz w:val="24"/>
+        </w:rPr>
+        <w:t>every</w:t>
+      </w:r>
+      <w:proofErr w:type="spellEnd"/>
+      <w:r>
+        <w:rPr>
+          <w:rFonts w:ascii="Arial" w:hAnsi="Arial" w:cs="Arial"/>
+          <w:sz w:val="24"/>
+        </w:rPr>
+        <w:t xml:space="preserve"> </w:t>
+      </w:r>
+      <w:proofErr w:type="spellStart"/>
+      <w:r>
+        <w:rPr>
+          <w:rFonts w:ascii="Arial" w:hAnsi="Arial" w:cs="Arial"/>
+          <w:sz w:val="24"/>
+        </w:rPr>
+        <w:t>newborn</w:t>
+      </w:r>
+      <w:proofErr w:type="spellEnd"/>
+      <w:r>
+        <w:rPr>
+          <w:rFonts w:ascii="Arial" w:hAnsi="Arial" w:cs="Arial"/>
+          <w:sz w:val="24"/>
+        </w:rPr>
+        <w:t xml:space="preserve"> </w:t>
+      </w:r>
+      <w:proofErr w:type="spellStart"/>
+      <w:r>
+        <w:rPr>
+          <w:rFonts w:ascii="Arial" w:hAnsi="Arial" w:cs="Arial"/>
+          <w:sz w:val="24"/>
+        </w:rPr>
+        <w:t>seed</w:t>
+      </w:r>
+      <w:proofErr w:type="spellEnd"/>
+      <w:r>
+        <w:rPr>
+          <w:rFonts w:ascii="Arial" w:hAnsi="Arial" w:cs="Arial"/>
+          <w:sz w:val="24"/>
+        </w:rPr>
+        <w:br/>
+      </w:r>
+      <w:proofErr w:type="spellStart"/>
+      <w:r>
+        <w:rPr>
+          <w:rFonts w:ascii="Arial" w:hAnsi="Arial" w:cs="Arial"/>
+          <w:sz w:val="24"/>
+        </w:rPr>
+        <w:t>There’s</w:t>
+      </w:r>
+      <w:proofErr w:type="spellEnd"/>
+      <w:r>
+        <w:rPr>
+          <w:rFonts w:ascii="Arial" w:hAnsi="Arial" w:cs="Arial"/>
+          <w:sz w:val="24"/>
+        </w:rPr>
+        <w:t xml:space="preserve"> a </w:t>
+      </w:r>
+      <w:proofErr w:type="spellStart"/>
+      <w:r>
+        <w:rPr>
+          <w:rFonts w:ascii="Arial" w:hAnsi="Arial" w:cs="Arial"/>
+          <w:sz w:val="24"/>
+        </w:rPr>
+        <w:t>dyin</w:t>
+      </w:r>
+      <w:proofErr w:type="spellEnd"/>
+      <w:r>
+        <w:rPr>
+          <w:rFonts w:ascii="Arial" w:hAnsi="Arial" w:cs="Arial"/>
+          <w:sz w:val="24"/>
+        </w:rPr>
+        <w:t xml:space="preserve">’ </w:t>
+      </w:r>
+      <w:proofErr w:type="spellStart"/>
+      <w:r>
+        <w:rPr>
+          <w:rFonts w:ascii="Arial" w:hAnsi="Arial" w:cs="Arial"/>
+          <w:sz w:val="24"/>
+        </w:rPr>
+        <w:t>voice</w:t>
+      </w:r>
+      <w:proofErr w:type="spellEnd"/>
+      <w:r>
+        <w:rPr>
+          <w:rFonts w:ascii="Arial" w:hAnsi="Arial" w:cs="Arial"/>
+          <w:sz w:val="24"/>
+        </w:rPr>
+        <w:t xml:space="preserve"> </w:t>
+      </w:r>
+      <w:proofErr w:type="spellStart"/>
+      <w:r>
+        <w:rPr>
+          <w:rFonts w:ascii="Arial" w:hAnsi="Arial" w:cs="Arial"/>
+          <w:sz w:val="24"/>
+        </w:rPr>
+        <w:t>within</w:t>
+      </w:r>
+      <w:proofErr w:type="spellEnd"/>
+      <w:r>
+        <w:rPr>
+          <w:rFonts w:ascii="Arial" w:hAnsi="Arial" w:cs="Arial"/>
+          <w:sz w:val="24"/>
+        </w:rPr>
+        <w:t xml:space="preserve"> </w:t>
+      </w:r>
+      <w:proofErr w:type="spellStart"/>
+      <w:r>
+        <w:rPr>
+          <w:rFonts w:ascii="Arial" w:hAnsi="Arial" w:cs="Arial"/>
+          <w:sz w:val="24"/>
+        </w:rPr>
+        <w:t>me</w:t>
+      </w:r>
+      <w:proofErr w:type="spellEnd"/>
+      <w:r>
+        <w:rPr>
+          <w:rFonts w:ascii="Arial" w:hAnsi="Arial" w:cs="Arial"/>
+          <w:sz w:val="24"/>
+        </w:rPr>
+        <w:t xml:space="preserve"> </w:t>
+      </w:r>
+      <w:proofErr w:type="spellStart"/>
+      <w:r>
+        <w:rPr>
+          <w:rFonts w:ascii="Arial" w:hAnsi="Arial" w:cs="Arial"/>
+          <w:sz w:val="24"/>
+        </w:rPr>
+        <w:t>reaching</w:t>
+      </w:r>
+      <w:proofErr w:type="spellEnd"/>
+      <w:r>
+        <w:rPr>
+          <w:rFonts w:ascii="Arial" w:hAnsi="Arial" w:cs="Arial"/>
+          <w:sz w:val="24"/>
+        </w:rPr>
+        <w:t xml:space="preserve"> out </w:t>
+      </w:r>
+      <w:proofErr w:type="spellStart"/>
+      <w:r>
+        <w:rPr>
+          <w:rFonts w:ascii="Arial" w:hAnsi="Arial" w:cs="Arial"/>
+          <w:sz w:val="24"/>
+        </w:rPr>
+        <w:t>somewhere</w:t>
+      </w:r>
+      <w:proofErr w:type="spellEnd"/>
+      <w:r>
+        <w:rPr>
+          <w:rFonts w:ascii="Arial" w:hAnsi="Arial" w:cs="Arial"/>
+          <w:sz w:val="24"/>
+        </w:rPr>
+        <w:br/>
+      </w:r>
+      <w:proofErr w:type="spellStart"/>
+      <w:r>
+        <w:rPr>
+          <w:rFonts w:ascii="Arial" w:hAnsi="Arial" w:cs="Arial"/>
+          <w:sz w:val="24"/>
+        </w:rPr>
+        <w:t>Toiling</w:t>
+      </w:r>
+      <w:proofErr w:type="spellEnd"/>
+      <w:r>
+        <w:rPr>
+          <w:rFonts w:ascii="Arial" w:hAnsi="Arial" w:cs="Arial"/>
+          <w:sz w:val="24"/>
+        </w:rPr>
+        <w:t xml:space="preserve"> in </w:t>
+      </w:r>
+      <w:proofErr w:type="spellStart"/>
+      <w:r>
+        <w:rPr>
+          <w:rFonts w:ascii="Arial" w:hAnsi="Arial" w:cs="Arial"/>
+          <w:sz w:val="24"/>
+        </w:rPr>
+        <w:t>the</w:t>
+      </w:r>
+      <w:proofErr w:type="spellEnd"/>
+      <w:r>
+        <w:rPr>
+          <w:rFonts w:ascii="Arial" w:hAnsi="Arial" w:cs="Arial"/>
+          <w:sz w:val="24"/>
+        </w:rPr>
+        <w:t xml:space="preserve"> </w:t>
+      </w:r>
+      <w:proofErr w:type="spellStart"/>
+      <w:r>
+        <w:rPr>
+          <w:rFonts w:ascii="Arial" w:hAnsi="Arial" w:cs="Arial"/>
+          <w:sz w:val="24"/>
+        </w:rPr>
+        <w:t>danger</w:t>
+      </w:r>
+      <w:proofErr w:type="spellEnd"/>
+      <w:r>
+        <w:rPr>
+          <w:rFonts w:ascii="Arial" w:hAnsi="Arial" w:cs="Arial"/>
+          <w:sz w:val="24"/>
+        </w:rPr>
+        <w:t xml:space="preserve"> and in </w:t>
+      </w:r>
+      <w:proofErr w:type="spellStart"/>
+      <w:r>
+        <w:rPr>
+          <w:rFonts w:ascii="Arial" w:hAnsi="Arial" w:cs="Arial"/>
+          <w:sz w:val="24"/>
+        </w:rPr>
+        <w:t>the</w:t>
+      </w:r>
+      <w:proofErr w:type="spellEnd"/>
+      <w:r>
+        <w:rPr>
+          <w:rFonts w:ascii="Arial" w:hAnsi="Arial" w:cs="Arial"/>
+          <w:sz w:val="24"/>
+        </w:rPr>
+        <w:t xml:space="preserve"> </w:t>
+      </w:r>
+      <w:proofErr w:type="spellStart"/>
+      <w:r>
+        <w:rPr>
+          <w:rFonts w:ascii="Arial" w:hAnsi="Arial" w:cs="Arial"/>
+          <w:sz w:val="24"/>
+        </w:rPr>
+        <w:t>morals</w:t>
+      </w:r>
+      <w:proofErr w:type="spellEnd"/>
+      <w:r>
+        <w:rPr>
+          <w:rFonts w:ascii="Arial" w:hAnsi="Arial" w:cs="Arial"/>
+          <w:sz w:val="24"/>
+        </w:rPr>
+        <w:t xml:space="preserve"> </w:t>
+      </w:r>
+      <w:proofErr w:type="spellStart"/>
+      <w:r>
+        <w:rPr>
+          <w:rFonts w:ascii="Arial" w:hAnsi="Arial" w:cs="Arial"/>
+          <w:sz w:val="24"/>
+        </w:rPr>
+        <w:t>of</w:t>
+      </w:r>
+      <w:proofErr w:type="spellEnd"/>
+      <w:r>
+        <w:rPr>
+          <w:rFonts w:ascii="Arial" w:hAnsi="Arial" w:cs="Arial"/>
+          <w:sz w:val="24"/>
+        </w:rPr>
+        <w:t xml:space="preserve"> </w:t>
+      </w:r>
+      <w:proofErr w:type="spellStart"/>
+      <w:r>
+        <w:rPr>
+          <w:rFonts w:ascii="Arial" w:hAnsi="Arial" w:cs="Arial"/>
+          <w:sz w:val="24"/>
+        </w:rPr>
+        <w:t>despair</w:t>
+      </w:r>
+      <w:proofErr w:type="spellEnd"/>
+    </w:p>
+    <w:p>
+      <w:pPr>
+        <w:rPr>
+          <w:rFonts w:ascii="Arial" w:hAnsi="Arial" w:cs="Arial"/>
+          <w:sz w:val="24"/>
+        </w:rPr>
+      </w:pPr>
+    </w:p>
+    <w:p>
+      <w:pPr>
+        <w:keepNext/>
+        <w:keepLines/>
+        <w:rPr>
+          <w:rFonts w:ascii="Arial" w:hAnsi="Arial" w:cs="Arial"/>
+          <w:sz w:val="24"/>
+          <w:lang w:val="en-GB"/>
+        </w:rPr>
+      </w:pPr>
+      <w:r>
+        <w:rPr>
+          <w:rFonts w:ascii="Arial" w:hAnsi="Arial" w:cs="Arial"/>
+          <w:sz w:val="24"/>
+          <w:lang w:val="en-GB"/>
+        </w:rPr>
+        <w:t xml:space="preserve">Dylan, </w:t>
+      </w:r>
+      <w:r>
+        <w:rPr>
+          <w:rFonts w:ascii="Arial" w:hAnsi="Arial" w:cs="Arial"/>
+          <w:sz w:val="24"/>
+          <w:lang w:val="en-GB"/>
+        </w:rPr>
+        <w:t>Where Are You Tonight? (Journey Through Dark Heat)</w:t>
+      </w:r>
+    </w:p>
+    <w:p>
+      <w:pPr>
+        <w:keepNext/>
+        <w:keepLines/>
+        <w:rPr>
+          <w:rFonts w:ascii="Arial" w:hAnsi="Arial" w:cs="Arial"/>
+          <w:sz w:val="24"/>
+          <w:lang w:val="en-GB"/>
+        </w:rPr>
+      </w:pPr>
+      <w:r>
+        <w:rPr>
+          <w:rFonts w:ascii="Arial" w:hAnsi="Arial" w:cs="Arial"/>
+          <w:sz w:val="24"/>
+          <w:lang w:val="en-GB"/>
+        </w:rPr>
+        <w:t>The truth was obscure, too profound and too pure</w:t>
+      </w:r>
+      <w:r>
+        <w:rPr>
+          <w:rFonts w:ascii="Arial" w:hAnsi="Arial" w:cs="Arial"/>
+          <w:sz w:val="24"/>
+          <w:lang w:val="en-GB"/>
+        </w:rPr>
+        <w:br/>
+        <w:t>To live it you had to explode</w:t>
+      </w:r>
+      <w:r>
+        <w:rPr>
+          <w:rFonts w:ascii="Arial" w:hAnsi="Arial" w:cs="Arial"/>
+          <w:sz w:val="24"/>
+          <w:lang w:val="en-GB"/>
+        </w:rPr>
+        <w:br/>
+        <w:t>And at the last hour of need, we entirely agreed</w:t>
+      </w:r>
+      <w:r>
+        <w:rPr>
+          <w:rFonts w:ascii="Arial" w:hAnsi="Arial" w:cs="Arial"/>
+          <w:sz w:val="24"/>
+          <w:lang w:val="en-GB"/>
+        </w:rPr>
+        <w:br/>
+        <w:t>Sacrifice was the code of the road</w:t>
+      </w:r>
+    </w:p>
+    <w:p>
+      <w:pPr>
+        <w:rPr>
+          <w:rFonts w:ascii="Arial" w:hAnsi="Arial" w:cs="Arial"/>
+          <w:sz w:val="24"/>
+        </w:rPr>
+      </w:pPr>
+    </w:p>
+    <w:p>
+      <w:pPr>
         <w:pStyle w:val="berschrift1"/>
         <w:rPr>
           <w:rFonts w:ascii="Arial" w:hAnsi="Arial" w:cs="Arial"/>
           <w:sz w:val="24"/>
         </w:rPr>
       </w:pPr>
-      <w:bookmarkStart w:id="9" w:name="_Toc172486190"/>
+      <w:bookmarkStart w:id="10" w:name="_Toc172701458"/>
+      <w:r>
+        <w:rPr>
+          <w:rFonts w:ascii="Arial" w:hAnsi="Arial" w:cs="Arial"/>
+          <w:sz w:val="24"/>
+        </w:rPr>
+        <w:lastRenderedPageBreak/>
+        <w:t>Vom wahren Glauben</w:t>
+      </w:r>
+    </w:p>
+    <w:p>
+      <w:pPr>
+        <w:keepNext/>
+        <w:keepLines/>
+      </w:pPr>
+    </w:p>
+    <w:p>
+      <w:pPr>
+        <w:keepNext/>
+        <w:keepLines/>
+        <w:rPr>
+          <w:rFonts w:ascii="Arial" w:hAnsi="Arial" w:cs="Arial"/>
+          <w:sz w:val="24"/>
+          <w:lang w:val="en-GB"/>
+        </w:rPr>
+      </w:pPr>
+      <w:r>
+        <w:rPr>
+          <w:rFonts w:ascii="Arial" w:hAnsi="Arial" w:cs="Arial"/>
+          <w:sz w:val="24"/>
+          <w:lang w:val="en-GB"/>
+        </w:rPr>
+        <w:t xml:space="preserve">Böhme: Von der </w:t>
+      </w:r>
+      <w:proofErr w:type="spellStart"/>
+      <w:r>
+        <w:rPr>
+          <w:rFonts w:ascii="Arial" w:hAnsi="Arial" w:cs="Arial"/>
+          <w:sz w:val="24"/>
+          <w:lang w:val="en-GB"/>
+        </w:rPr>
+        <w:t>Menschwerdung</w:t>
+      </w:r>
+      <w:proofErr w:type="spellEnd"/>
+      <w:r>
+        <w:rPr>
+          <w:rFonts w:ascii="Arial" w:hAnsi="Arial" w:cs="Arial"/>
+          <w:sz w:val="24"/>
+          <w:lang w:val="en-GB"/>
+        </w:rPr>
+        <w:t xml:space="preserve"> Jesu Christ</w:t>
+      </w:r>
+      <w:r>
+        <w:rPr>
+          <w:rFonts w:ascii="Arial" w:hAnsi="Arial" w:cs="Arial"/>
+          <w:sz w:val="24"/>
+          <w:lang w:val="en-GB"/>
+        </w:rPr>
+        <w:t>i</w:t>
+      </w:r>
+    </w:p>
+    <w:p>
+      <w:pPr>
+        <w:keepNext/>
+        <w:keepLines/>
+        <w:rPr>
+          <w:rFonts w:ascii="Arial" w:hAnsi="Arial" w:cs="Arial"/>
+          <w:sz w:val="24"/>
+          <w:lang w:val="en-GB"/>
+        </w:rPr>
+      </w:pPr>
+      <w:r>
+        <w:rPr>
+          <w:rFonts w:ascii="Arial" w:hAnsi="Arial" w:cs="Arial"/>
+          <w:sz w:val="24"/>
+          <w:lang w:val="en-GB"/>
+        </w:rPr>
+        <w:t>11.8. So ist uns jetzt erkenntlich, worin unsere neue Wiedergeburt besteht, dieweil wir doch nun in dieser Welt von der irdischen Hütte verdeckt und dem irdischen Leben anheimgefallen sind: Nämlich bloß in der Imagination, da</w:t>
+      </w:r>
+      <w:r>
+        <w:rPr>
+          <w:rFonts w:ascii="Arial" w:hAnsi="Arial" w:cs="Arial"/>
+          <w:sz w:val="24"/>
+          <w:lang w:val="en-GB"/>
+        </w:rPr>
+        <w:t>ss</w:t>
+      </w:r>
+      <w:r>
+        <w:rPr>
+          <w:rFonts w:ascii="Arial" w:hAnsi="Arial" w:cs="Arial"/>
+          <w:sz w:val="24"/>
+          <w:lang w:val="en-GB"/>
+        </w:rPr>
+        <w:t xml:space="preserve"> wir mit unserem Willen in Gottes Willen eingehen und uns ihm ganz </w:t>
+      </w:r>
+      <w:proofErr w:type="spellStart"/>
+      <w:r>
+        <w:rPr>
+          <w:rFonts w:ascii="Arial" w:hAnsi="Arial" w:cs="Arial"/>
+          <w:sz w:val="24"/>
+          <w:lang w:val="en-GB"/>
+        </w:rPr>
+        <w:t>eineignen</w:t>
+      </w:r>
+      <w:proofErr w:type="spellEnd"/>
+      <w:r>
+        <w:rPr>
+          <w:rFonts w:ascii="Arial" w:hAnsi="Arial" w:cs="Arial"/>
+          <w:sz w:val="24"/>
+          <w:lang w:val="en-GB"/>
+        </w:rPr>
+        <w:t xml:space="preserve"> und übergeben, welches Glauben heißt. Denn das Wort „Glauben“ ist nicht historisch, sondern ist ein Nehmen aus Gottes Wesen, aus Gottes Wesen essen, Gottes Wesen mit der Imagination in das Seelen-feuer hineinführen, den Hunger damit stillen und so Gottes Wesen anziehen, nicht als ein Kleid, sondern als einen (ganzheitlichen) Leib der Seele. Denn die Seele mu</w:t>
+      </w:r>
+      <w:r>
+        <w:rPr>
+          <w:rFonts w:ascii="Arial" w:hAnsi="Arial" w:cs="Arial"/>
+          <w:sz w:val="24"/>
+          <w:lang w:val="en-GB"/>
+        </w:rPr>
+        <w:t>ss</w:t>
+      </w:r>
+      <w:r>
+        <w:rPr>
+          <w:rFonts w:ascii="Arial" w:hAnsi="Arial" w:cs="Arial"/>
+          <w:sz w:val="24"/>
+          <w:lang w:val="en-GB"/>
+        </w:rPr>
+        <w:t xml:space="preserve"> Gottes Wesen in ihrem Feuer haben und von Gottes Brot essen, wenn sie </w:t>
+      </w:r>
+      <w:proofErr w:type="spellStart"/>
+      <w:r>
+        <w:rPr>
+          <w:rFonts w:ascii="Arial" w:hAnsi="Arial" w:cs="Arial"/>
+          <w:sz w:val="24"/>
+          <w:lang w:val="en-GB"/>
+        </w:rPr>
+        <w:t>Gottes</w:t>
+      </w:r>
+      <w:proofErr w:type="spellEnd"/>
+      <w:r>
+        <w:rPr>
+          <w:rFonts w:ascii="Arial" w:hAnsi="Arial" w:cs="Arial"/>
+          <w:sz w:val="24"/>
+          <w:lang w:val="en-GB"/>
+        </w:rPr>
+        <w:t xml:space="preserve"> Kind sein will.</w:t>
+      </w:r>
+    </w:p>
+    <w:p>
+      <w:pPr>
+        <w:keepNext/>
+        <w:keepLines/>
+        <w:rPr>
+          <w:rFonts w:ascii="Arial" w:hAnsi="Arial" w:cs="Arial"/>
+          <w:sz w:val="24"/>
+          <w:lang w:val="en-GB"/>
+        </w:rPr>
+      </w:pPr>
+    </w:p>
+    <w:p>
+      <w:pPr>
+        <w:keepNext/>
+        <w:keepLines/>
+        <w:rPr>
+          <w:rFonts w:ascii="Arial" w:hAnsi="Arial" w:cs="Arial"/>
+          <w:sz w:val="24"/>
+          <w:lang w:val="en-GB"/>
+        </w:rPr>
+      </w:pPr>
+      <w:r>
+        <w:rPr>
+          <w:rFonts w:ascii="Arial" w:hAnsi="Arial" w:cs="Arial"/>
+          <w:sz w:val="24"/>
+          <w:lang w:val="en-GB"/>
+        </w:rPr>
+        <w:t>Dylan: I Believe in You (Slow Train Coming)</w:t>
+      </w:r>
+    </w:p>
+    <w:p>
+      <w:pPr>
+        <w:keepNext/>
+        <w:keepLines/>
+        <w:rPr>
+          <w:rFonts w:ascii="Arial" w:hAnsi="Arial" w:cs="Arial"/>
+          <w:sz w:val="24"/>
+          <w:lang w:val="en-GB"/>
+        </w:rPr>
+      </w:pPr>
+      <w:r>
+        <w:rPr>
+          <w:rFonts w:ascii="Arial" w:hAnsi="Arial" w:cs="Arial"/>
+          <w:sz w:val="24"/>
+          <w:lang w:val="en-GB"/>
+        </w:rPr>
+        <w:t>I believe in you even through the tears and the laughter</w:t>
+      </w:r>
+      <w:r>
+        <w:rPr>
+          <w:rFonts w:ascii="Arial" w:hAnsi="Arial" w:cs="Arial"/>
+          <w:sz w:val="24"/>
+          <w:lang w:val="en-GB"/>
+        </w:rPr>
+        <w:br/>
+      </w:r>
+      <w:r>
+        <w:rPr>
+          <w:rFonts w:ascii="Arial" w:hAnsi="Arial" w:cs="Arial"/>
+          <w:sz w:val="24"/>
+          <w:lang w:val="en-GB"/>
+        </w:rPr>
+        <w:t>I believe in you even though we be apart</w:t>
+      </w:r>
+      <w:r>
+        <w:rPr>
+          <w:rFonts w:ascii="Arial" w:hAnsi="Arial" w:cs="Arial"/>
+          <w:sz w:val="24"/>
+          <w:lang w:val="en-GB"/>
+        </w:rPr>
+        <w:br/>
+      </w:r>
+      <w:r>
+        <w:rPr>
+          <w:rFonts w:ascii="Arial" w:hAnsi="Arial" w:cs="Arial"/>
+          <w:sz w:val="24"/>
+          <w:lang w:val="en-GB"/>
+        </w:rPr>
+        <w:t>I believe in you even on the morning after</w:t>
+      </w:r>
+      <w:r>
+        <w:rPr>
+          <w:rFonts w:ascii="Arial" w:hAnsi="Arial" w:cs="Arial"/>
+          <w:sz w:val="24"/>
+          <w:lang w:val="en-GB"/>
+        </w:rPr>
+        <w:br/>
+      </w:r>
+      <w:r>
+        <w:rPr>
+          <w:rFonts w:ascii="Arial" w:hAnsi="Arial" w:cs="Arial"/>
+          <w:sz w:val="24"/>
+          <w:lang w:val="en-GB"/>
+        </w:rPr>
+        <w:t>Oh, when the dawn is nearing</w:t>
+      </w:r>
+      <w:r>
+        <w:rPr>
+          <w:rFonts w:ascii="Arial" w:hAnsi="Arial" w:cs="Arial"/>
+          <w:sz w:val="24"/>
+          <w:lang w:val="en-GB"/>
+        </w:rPr>
+        <w:br/>
+      </w:r>
+      <w:r>
+        <w:rPr>
+          <w:rFonts w:ascii="Arial" w:hAnsi="Arial" w:cs="Arial"/>
+          <w:sz w:val="24"/>
+          <w:lang w:val="en-GB"/>
+        </w:rPr>
+        <w:t>Oh, when the night is disappearing</w:t>
+      </w:r>
+      <w:r>
+        <w:rPr>
+          <w:rFonts w:ascii="Arial" w:hAnsi="Arial" w:cs="Arial"/>
+          <w:sz w:val="24"/>
+          <w:lang w:val="en-GB"/>
+        </w:rPr>
+        <w:br/>
+      </w:r>
+      <w:r>
+        <w:rPr>
+          <w:rFonts w:ascii="Arial" w:hAnsi="Arial" w:cs="Arial"/>
+          <w:sz w:val="24"/>
+          <w:lang w:val="en-GB"/>
+        </w:rPr>
+        <w:t>Oh, this feeling is still here in my heart</w:t>
+      </w:r>
+    </w:p>
+    <w:p>
+      <w:pPr>
+        <w:keepNext/>
+        <w:keepLines/>
+        <w:rPr>
+          <w:rFonts w:ascii="Arial" w:hAnsi="Arial" w:cs="Arial"/>
+          <w:sz w:val="24"/>
+          <w:lang w:val="en-GB"/>
+        </w:rPr>
+      </w:pPr>
+      <w:r>
+        <w:rPr>
+          <w:rFonts w:ascii="Arial" w:hAnsi="Arial" w:cs="Arial"/>
+          <w:sz w:val="24"/>
+          <w:lang w:val="en-GB"/>
+        </w:rPr>
+        <w:t>Don’t let me drift too far</w:t>
+      </w:r>
+      <w:r>
+        <w:rPr>
+          <w:rFonts w:ascii="Arial" w:hAnsi="Arial" w:cs="Arial"/>
+          <w:sz w:val="24"/>
+          <w:lang w:val="en-GB"/>
+        </w:rPr>
+        <w:br/>
+      </w:r>
+      <w:r>
+        <w:rPr>
+          <w:rFonts w:ascii="Arial" w:hAnsi="Arial" w:cs="Arial"/>
+          <w:sz w:val="24"/>
+          <w:lang w:val="en-GB"/>
+        </w:rPr>
+        <w:t>Keep me where you are</w:t>
+      </w:r>
+      <w:r>
+        <w:rPr>
+          <w:rFonts w:ascii="Arial" w:hAnsi="Arial" w:cs="Arial"/>
+          <w:sz w:val="24"/>
+          <w:lang w:val="en-GB"/>
+        </w:rPr>
+        <w:br/>
+      </w:r>
+      <w:r>
+        <w:rPr>
+          <w:rFonts w:ascii="Arial" w:hAnsi="Arial" w:cs="Arial"/>
+          <w:sz w:val="24"/>
+          <w:lang w:val="en-GB"/>
+        </w:rPr>
+        <w:t>Where I will always be renewed</w:t>
+      </w:r>
+      <w:r>
+        <w:rPr>
+          <w:rFonts w:ascii="Arial" w:hAnsi="Arial" w:cs="Arial"/>
+          <w:sz w:val="24"/>
+          <w:lang w:val="en-GB"/>
+        </w:rPr>
+        <w:br/>
+      </w:r>
+      <w:r>
+        <w:rPr>
+          <w:rFonts w:ascii="Arial" w:hAnsi="Arial" w:cs="Arial"/>
+          <w:sz w:val="24"/>
+          <w:lang w:val="en-GB"/>
+        </w:rPr>
+        <w:t>And that which you’ve given me today</w:t>
+      </w:r>
+      <w:r>
+        <w:rPr>
+          <w:rFonts w:ascii="Arial" w:hAnsi="Arial" w:cs="Arial"/>
+          <w:sz w:val="24"/>
+          <w:lang w:val="en-GB"/>
+        </w:rPr>
+        <w:br/>
+      </w:r>
+      <w:r>
+        <w:rPr>
+          <w:rFonts w:ascii="Arial" w:hAnsi="Arial" w:cs="Arial"/>
+          <w:sz w:val="24"/>
+          <w:lang w:val="en-GB"/>
+        </w:rPr>
+        <w:t>Is worth more than I could pay</w:t>
+      </w:r>
+      <w:r>
+        <w:rPr>
+          <w:rFonts w:ascii="Arial" w:hAnsi="Arial" w:cs="Arial"/>
+          <w:sz w:val="24"/>
+          <w:lang w:val="en-GB"/>
+        </w:rPr>
+        <w:br/>
+      </w:r>
+      <w:r>
+        <w:rPr>
+          <w:rFonts w:ascii="Arial" w:hAnsi="Arial" w:cs="Arial"/>
+          <w:sz w:val="24"/>
+          <w:lang w:val="en-GB"/>
+        </w:rPr>
+        <w:t>And no matter what they say</w:t>
+      </w:r>
+      <w:r>
+        <w:rPr>
+          <w:rFonts w:ascii="Arial" w:hAnsi="Arial" w:cs="Arial"/>
+          <w:sz w:val="24"/>
+          <w:lang w:val="en-GB"/>
+        </w:rPr>
+        <w:br/>
+      </w:r>
+      <w:r>
+        <w:rPr>
+          <w:rFonts w:ascii="Arial" w:hAnsi="Arial" w:cs="Arial"/>
+          <w:sz w:val="24"/>
+          <w:lang w:val="en-GB"/>
+        </w:rPr>
+        <w:t>I believe in you</w:t>
+      </w:r>
+    </w:p>
+    <w:p>
+      <w:pPr>
+        <w:pStyle w:val="berschrift1"/>
+        <w:rPr>
+          <w:rFonts w:ascii="Arial" w:hAnsi="Arial" w:cs="Arial"/>
+          <w:sz w:val="24"/>
+        </w:rPr>
+      </w:pPr>
       <w:r>
         <w:rPr>
           <w:rFonts w:ascii="Arial" w:hAnsi="Arial" w:cs="Arial"/>
@@ -5999,7 +7188,7 @@
         </w:rPr>
         <w:t>Übergabe des Willens an den innereigenen Gott</w:t>
       </w:r>
-      <w:bookmarkEnd w:id="9"/>
+      <w:bookmarkEnd w:id="10"/>
     </w:p>
     <w:p>
       <w:pPr>
@@ -6118,6 +7307,7 @@
           <w:sz w:val="24"/>
           <w:szCs w:val="24"/>
         </w:rPr>
+        <w:lastRenderedPageBreak/>
         <w:t xml:space="preserve">Wo immer es hingeht, was es auch tut, </w:t>
       </w:r>
       <w:r>
@@ -6237,6 +7427,32 @@
           <w:sz w:val="24"/>
           <w:lang w:val="en-GB"/>
         </w:rPr>
+        <w:t>Any preacher who is a real preacher will tell you that: ‘Don’t follow me, follow Christ.’</w:t>
+      </w:r>
+    </w:p>
+    <w:p>
+      <w:pPr>
+        <w:rPr>
+          <w:rFonts w:ascii="Arial" w:hAnsi="Arial" w:cs="Arial"/>
+          <w:sz w:val="24"/>
+          <w:lang w:val="en-GB"/>
+        </w:rPr>
+      </w:pPr>
+    </w:p>
+    <w:p>
+      <w:pPr>
+        <w:rPr>
+          <w:rFonts w:ascii="Arial" w:hAnsi="Arial" w:cs="Arial"/>
+          <w:sz w:val="24"/>
+          <w:lang w:val="en-GB"/>
+        </w:rPr>
+      </w:pPr>
+      <w:r>
+        <w:rPr>
+          <w:rFonts w:ascii="Arial" w:hAnsi="Arial" w:cs="Arial"/>
+          <w:sz w:val="24"/>
+          <w:lang w:val="en-GB"/>
+        </w:rPr>
         <w:t>You ask me about myself, but I’m becoming less and less defined as Christ becomes more and more defined.</w:t>
       </w:r>
     </w:p>
@@ -6258,16 +7474,115 @@
           <w:sz w:val="24"/>
         </w:rPr>
       </w:pPr>
-      <w:bookmarkStart w:id="10" w:name="_Toc172486191"/>
-      <w:r>
-        <w:rPr>
-          <w:rFonts w:ascii="Arial" w:hAnsi="Arial" w:cs="Arial"/>
-          <w:sz w:val="24"/>
-        </w:rPr>
-        <w:lastRenderedPageBreak/>
+      <w:bookmarkStart w:id="11" w:name="_Toc172701459"/>
+      <w:r>
+        <w:rPr>
+          <w:rFonts w:ascii="Arial" w:hAnsi="Arial" w:cs="Arial"/>
+          <w:sz w:val="24"/>
+        </w:rPr>
         <w:t>Notwendigkeit einer geistigen Wiedergeburt</w:t>
       </w:r>
-      <w:bookmarkEnd w:id="10"/>
+      <w:bookmarkEnd w:id="11"/>
+    </w:p>
+    <w:p>
+      <w:pPr>
+        <w:rPr>
+          <w:rFonts w:ascii="Arial" w:hAnsi="Arial" w:cs="Arial"/>
+          <w:sz w:val="24"/>
+        </w:rPr>
+      </w:pPr>
+    </w:p>
+    <w:p>
+      <w:pPr>
+        <w:rPr>
+          <w:rFonts w:ascii="Arial" w:hAnsi="Arial" w:cs="Arial"/>
+          <w:sz w:val="24"/>
+        </w:rPr>
+      </w:pPr>
+      <w:r>
+        <w:rPr>
+          <w:rFonts w:ascii="Arial" w:hAnsi="Arial" w:cs="Arial"/>
+          <w:sz w:val="24"/>
+        </w:rPr>
+        <w:t>Böhme</w:t>
+      </w:r>
+    </w:p>
+    <w:p>
+      <w:pPr>
+        <w:rPr>
+          <w:rFonts w:ascii="Arial" w:hAnsi="Arial" w:cs="Arial"/>
+          <w:sz w:val="24"/>
+        </w:rPr>
+      </w:pPr>
+      <w:r>
+        <w:rPr>
+          <w:rFonts w:ascii="Arial" w:hAnsi="Arial" w:cs="Arial"/>
+          <w:sz w:val="24"/>
+        </w:rPr>
+        <w:t>Von der Menschwerdung Jesu Christi</w:t>
+      </w:r>
+    </w:p>
+    <w:p>
+      <w:pPr>
+        <w:rPr>
+          <w:rFonts w:ascii="Arial" w:hAnsi="Arial" w:cs="Arial"/>
+          <w:sz w:val="24"/>
+        </w:rPr>
+      </w:pPr>
+      <w:r>
+        <w:rPr>
+          <w:rFonts w:ascii="Arial" w:hAnsi="Arial" w:cs="Arial"/>
+          <w:sz w:val="24"/>
+        </w:rPr>
+        <w:t xml:space="preserve">4.10 Und das lasst euch, ihr Sucher der metallischen Tinktur, offenbart sein: </w:t>
+      </w:r>
+      <w:proofErr w:type="spellStart"/>
+      <w:r>
+        <w:rPr>
+          <w:rFonts w:ascii="Arial" w:hAnsi="Arial" w:cs="Arial"/>
+          <w:sz w:val="24"/>
+        </w:rPr>
+        <w:t>Willt</w:t>
+      </w:r>
+      <w:proofErr w:type="spellEnd"/>
+      <w:r>
+        <w:rPr>
+          <w:rFonts w:ascii="Arial" w:hAnsi="Arial" w:cs="Arial"/>
+          <w:sz w:val="24"/>
+        </w:rPr>
+        <w:t xml:space="preserve"> ihr den Stein der Weisen finden, dann schickt euch zur neuen Wiedergeburt in Christus, sonst wird er euch schwerlich zu erkennen sein.</w:t>
+      </w:r>
+    </w:p>
+    <w:p>
+      <w:pPr>
+        <w:rPr>
+          <w:rFonts w:ascii="Arial" w:hAnsi="Arial" w:cs="Arial"/>
+          <w:sz w:val="24"/>
+        </w:rPr>
+      </w:pPr>
+      <w:r>
+        <w:rPr>
+          <w:rFonts w:ascii="Arial" w:hAnsi="Arial" w:cs="Arial"/>
+          <w:sz w:val="24"/>
+        </w:rPr>
+        <w:t xml:space="preserve">4.19. Lasst euch gesagt sein, ihr Schulzänker: Ihr geht im Kreis und nicht hinein, wie eine Katze um den heißen Brei, welche die Hitze fürchtet. So fürchtet und schämt ihr euch vor Gottes Feuer. Und </w:t>
+      </w:r>
+      <w:proofErr w:type="gramStart"/>
+      <w:r>
+        <w:rPr>
+          <w:rFonts w:ascii="Arial" w:hAnsi="Arial" w:cs="Arial"/>
+          <w:sz w:val="24"/>
+        </w:rPr>
+        <w:t>sowenig</w:t>
+      </w:r>
+      <w:proofErr w:type="gramEnd"/>
+      <w:r>
+        <w:rPr>
+          <w:rFonts w:ascii="Arial" w:hAnsi="Arial" w:cs="Arial"/>
+          <w:sz w:val="24"/>
+        </w:rPr>
+        <w:t xml:space="preserve"> die Katze den heißen Brei genießt, wenn sie nur um den Rand geht, um zu riechen, so wenig genießt auch der Mensch die Paradiesfrucht, es sei denn, er geht aus dem Pelz Adams heraus, den der Teufel besudelt hat, und tritt in Christi Wiedergeburt ein. Er muss in den Kreis hineingehen und den Ver-standespelz abwerfen, dann bekommt er menschliche Weisheit mit göttlicher Erkenntnis. Das schafft kein Lernen, sondern ein Geborenwerden.</w:t>
+      </w:r>
     </w:p>
     <w:p>
       <w:pPr>
@@ -6404,7 +7719,42 @@
           <w:lang w:val="en-GB"/>
         </w:rPr>
       </w:pPr>
-      <w:bookmarkStart w:id="11" w:name="_Toc172486192"/>
+      <w:r>
+        <w:rPr>
+          <w:rFonts w:ascii="Arial" w:hAnsi="Arial" w:cs="Arial"/>
+          <w:sz w:val="24"/>
+          <w:lang w:val="en-GB"/>
+        </w:rPr>
+        <w:t>It’s Alright Ma (I’m Only Bleeding)</w:t>
+      </w:r>
+    </w:p>
+    <w:p>
+      <w:pPr>
+        <w:keepNext/>
+        <w:keepLines/>
+        <w:rPr>
+          <w:rFonts w:ascii="Arial" w:hAnsi="Arial" w:cs="Arial"/>
+          <w:sz w:val="24"/>
+          <w:lang w:val="en-GB"/>
+        </w:rPr>
+      </w:pPr>
+      <w:r>
+        <w:rPr>
+          <w:rFonts w:ascii="Arial" w:hAnsi="Arial" w:cs="Arial"/>
+          <w:sz w:val="24"/>
+          <w:lang w:val="en-GB"/>
+        </w:rPr>
+        <w:t>He not busy being born is busy dying.</w:t>
+      </w:r>
+    </w:p>
+    <w:p>
+      <w:pPr>
+        <w:rPr>
+          <w:rFonts w:ascii="Arial" w:hAnsi="Arial" w:cs="Arial"/>
+          <w:sz w:val="24"/>
+          <w:lang w:val="en-GB"/>
+        </w:rPr>
+      </w:pPr>
     </w:p>
     <w:p>
       <w:pPr>
@@ -6466,6 +7816,7 @@
           <w:sz w:val="24"/>
         </w:rPr>
       </w:pPr>
+      <w:bookmarkStart w:id="12" w:name="_Toc172701460"/>
       <w:r>
         <w:rPr>
           <w:rFonts w:ascii="Arial" w:hAnsi="Arial" w:cs="Arial"/>
@@ -6473,7 +7824,7 @@
         </w:rPr>
         <w:t>Nüchternheit / Befreiung nicht für den irdischen Menschen</w:t>
       </w:r>
-      <w:bookmarkEnd w:id="11"/>
+      <w:bookmarkEnd w:id="12"/>
     </w:p>
     <w:p>
       <w:pPr>
@@ -7128,7 +8479,7 @@
           <w:sz w:val="24"/>
         </w:rPr>
       </w:pPr>
-      <w:bookmarkStart w:id="12" w:name="_Toc172486193"/>
+      <w:bookmarkStart w:id="13" w:name="_Toc172701461"/>
       <w:r>
         <w:rPr>
           <w:rFonts w:ascii="Arial" w:hAnsi="Arial" w:cs="Arial"/>
@@ -7136,7 +8487,7 @@
         </w:rPr>
         <w:t>Beide sind noch unverstanden</w:t>
       </w:r>
-      <w:bookmarkEnd w:id="12"/>
+      <w:bookmarkEnd w:id="13"/>
     </w:p>
     <w:p>
       <w:pPr>
@@ -7234,7 +8585,7 @@
           <w:sz w:val="24"/>
         </w:rPr>
       </w:pPr>
-      <w:bookmarkStart w:id="13" w:name="_Toc172486194"/>
+      <w:bookmarkStart w:id="14" w:name="_Toc172701462"/>
       <w:r>
         <w:rPr>
           <w:rFonts w:ascii="Arial" w:hAnsi="Arial" w:cs="Arial"/>
@@ -7242,7 +8593,7 @@
         </w:rPr>
         <w:t>Geistige Impulse nicht interpretieren!</w:t>
       </w:r>
-      <w:bookmarkEnd w:id="13"/>
+      <w:bookmarkEnd w:id="14"/>
     </w:p>
     <w:p>
       <w:pPr>
@@ -7960,7 +9311,7 @@
           <w:sz w:val="24"/>
         </w:rPr>
       </w:pPr>
-      <w:bookmarkStart w:id="14" w:name="_Toc172486195"/>
+      <w:bookmarkStart w:id="15" w:name="_Toc172701463"/>
       <w:r>
         <w:rPr>
           <w:rFonts w:ascii="Arial" w:hAnsi="Arial" w:cs="Arial"/>
@@ -7968,7 +9319,7 @@
         </w:rPr>
         <w:t>Fazit: Einladung</w:t>
       </w:r>
-      <w:bookmarkEnd w:id="14"/>
+      <w:bookmarkEnd w:id="15"/>
     </w:p>
     <w:p>
       <w:pPr>
@@ -8024,7 +9375,7 @@
           <w:sz w:val="24"/>
         </w:rPr>
       </w:pPr>
-      <w:bookmarkStart w:id="15" w:name="_Toc172486196"/>
+      <w:bookmarkStart w:id="16" w:name="_Toc172701464"/>
       <w:r>
         <w:rPr>
           <w:rFonts w:ascii="Arial" w:hAnsi="Arial" w:cs="Arial"/>
@@ -8032,7 +9383,7 @@
         </w:rPr>
         <w:t>Notizen</w:t>
       </w:r>
-      <w:bookmarkEnd w:id="15"/>
+      <w:bookmarkEnd w:id="16"/>
     </w:p>
     <w:p>
       <w:pPr>
@@ -8494,20 +9845,10 @@
         <w:keepLines/>
         <w:rPr>
           <w:rFonts w:ascii="Arial" w:hAnsi="Arial" w:cs="Arial"/>
-          <w:b/>
-          <w:sz w:val="24"/>
-          <w:lang w:val="en-GB"/>
-        </w:rPr>
-      </w:pPr>
-      <w:r>
-        <w:rPr>
-          <w:rFonts w:ascii="Arial" w:hAnsi="Arial" w:cs="Arial"/>
-          <w:b/>
-          <w:sz w:val="24"/>
-          <w:lang w:val="en-GB"/>
-        </w:rPr>
-        <w:t>Where Are You Tonight? (Journey Through Dark Heat)</w:t>
-      </w:r>
+          <w:sz w:val="24"/>
+          <w:lang w:val="en-GB"/>
+        </w:rPr>
+      </w:pPr>
     </w:p>
     <w:p>
       <w:pPr>
@@ -8519,41 +9860,6 @@
           <w:lang w:val="en-GB"/>
         </w:rPr>
       </w:pPr>
-      <w:r>
-        <w:rPr>
-          <w:rFonts w:ascii="Arial" w:hAnsi="Arial" w:cs="Arial"/>
-          <w:sz w:val="24"/>
-          <w:lang w:val="en-GB"/>
-        </w:rPr>
-        <w:t>The truth was obscure, too profound and too pure</w:t>
-      </w:r>
-      <w:r>
-        <w:rPr>
-          <w:rFonts w:ascii="Arial" w:hAnsi="Arial" w:cs="Arial"/>
-          <w:sz w:val="24"/>
-          <w:lang w:val="en-GB"/>
-        </w:rPr>
-        <w:br/>
-        <w:t>To live it you had to explode</w:t>
-      </w:r>
-      <w:r>
-        <w:rPr>
-          <w:rFonts w:ascii="Arial" w:hAnsi="Arial" w:cs="Arial"/>
-          <w:sz w:val="24"/>
-          <w:lang w:val="en-GB"/>
-        </w:rPr>
-        <w:br/>
-        <w:t>And at the last hour of need, we entirely agreed</w:t>
-      </w:r>
-      <w:r>
-        <w:rPr>
-          <w:rFonts w:ascii="Arial" w:hAnsi="Arial" w:cs="Arial"/>
-          <w:sz w:val="24"/>
-          <w:lang w:val="en-GB"/>
-        </w:rPr>
-        <w:br/>
-        <w:t>Sacrifice was the code of the road</w:t>
-      </w:r>
     </w:p>
     <w:p>
       <w:pPr>
@@ -8561,10 +9867,20 @@
         <w:keepLines/>
         <w:rPr>
           <w:rFonts w:ascii="Arial" w:hAnsi="Arial" w:cs="Arial"/>
-          <w:sz w:val="24"/>
-          <w:lang w:val="en-GB"/>
-        </w:rPr>
-      </w:pPr>
+          <w:b/>
+          <w:sz w:val="24"/>
+          <w:lang w:val="en-GB"/>
+        </w:rPr>
+      </w:pPr>
+      <w:r>
+        <w:rPr>
+          <w:rFonts w:ascii="Arial" w:hAnsi="Arial" w:cs="Arial"/>
+          <w:b/>
+          <w:sz w:val="24"/>
+          <w:lang w:val="en-GB"/>
+        </w:rPr>
+        <w:t>Changing of the Guards</w:t>
+      </w:r>
     </w:p>
     <w:p>
       <w:pPr>
@@ -8576,6 +9892,32 @@
           <w:lang w:val="en-GB"/>
         </w:rPr>
       </w:pPr>
+      <w:r>
+        <w:rPr>
+          <w:rFonts w:ascii="Arial" w:hAnsi="Arial" w:cs="Arial"/>
+          <w:sz w:val="24"/>
+          <w:lang w:val="en-GB"/>
+        </w:rPr>
+        <w:t>But Eden is burning, either brace yourself for elimination</w:t>
+      </w:r>
+      <w:r>
+        <w:rPr>
+          <w:rFonts w:ascii="Arial" w:hAnsi="Arial" w:cs="Arial"/>
+          <w:sz w:val="24"/>
+          <w:lang w:val="en-GB"/>
+        </w:rPr>
+        <w:br/>
+        <w:t>Or else your hearts must have the courage for the changing of the guards</w:t>
+      </w:r>
+    </w:p>
+    <w:p>
+      <w:pPr>
+        <w:rPr>
+          <w:rFonts w:ascii="Arial" w:hAnsi="Arial" w:cs="Arial"/>
+          <w:sz w:val="24"/>
+          <w:lang w:val="en-GB"/>
+        </w:rPr>
+      </w:pPr>
     </w:p>
     <w:p>
       <w:pPr>
@@ -8583,106 +9925,10 @@
         <w:keepLines/>
         <w:rPr>
           <w:rFonts w:ascii="Arial" w:hAnsi="Arial" w:cs="Arial"/>
-          <w:b/>
-          <w:sz w:val="24"/>
-          <w:lang w:val="en-GB"/>
-        </w:rPr>
-      </w:pPr>
-      <w:r>
-        <w:rPr>
-          <w:rFonts w:ascii="Arial" w:hAnsi="Arial" w:cs="Arial"/>
-          <w:b/>
-          <w:sz w:val="24"/>
-          <w:lang w:val="en-GB"/>
-        </w:rPr>
-        <w:t>Changing of the Guards</w:t>
-      </w:r>
-    </w:p>
-    <w:p>
-      <w:pPr>
-        <w:keepNext/>
-        <w:keepLines/>
-        <w:rPr>
-          <w:rFonts w:ascii="Arial" w:hAnsi="Arial" w:cs="Arial"/>
-          <w:sz w:val="24"/>
-          <w:lang w:val="en-GB"/>
-        </w:rPr>
-      </w:pPr>
-      <w:r>
-        <w:rPr>
-          <w:rFonts w:ascii="Arial" w:hAnsi="Arial" w:cs="Arial"/>
-          <w:sz w:val="24"/>
-          <w:lang w:val="en-GB"/>
-        </w:rPr>
-        <w:t>But Eden is burning, either brace yourself for elimination</w:t>
-      </w:r>
-      <w:r>
-        <w:rPr>
-          <w:rFonts w:ascii="Arial" w:hAnsi="Arial" w:cs="Arial"/>
-          <w:sz w:val="24"/>
-          <w:lang w:val="en-GB"/>
-        </w:rPr>
-        <w:br/>
-        <w:t>Or else your hearts must have the courage for the changing of the guards</w:t>
-      </w:r>
-    </w:p>
-    <w:p>
-      <w:pPr>
-        <w:rPr>
-          <w:rFonts w:ascii="Arial" w:hAnsi="Arial" w:cs="Arial"/>
-          <w:sz w:val="24"/>
-          <w:lang w:val="en-GB"/>
-        </w:rPr>
-      </w:pPr>
-    </w:p>
-    <w:p>
-      <w:pPr>
-        <w:keepNext/>
-        <w:keepLines/>
-        <w:rPr>
-          <w:rFonts w:ascii="Arial" w:hAnsi="Arial" w:cs="Arial"/>
-          <w:sz w:val="24"/>
-          <w:lang w:val="en-GB"/>
-        </w:rPr>
-      </w:pPr>
-    </w:p>
-    <w:p>
-      <w:pPr>
-        <w:rPr>
-          <w:rFonts w:ascii="Arial" w:hAnsi="Arial" w:cs="Arial"/>
-          <w:b/>
-          <w:sz w:val="24"/>
-          <w:lang w:val="en-GB"/>
-        </w:rPr>
-      </w:pPr>
-      <w:r>
-        <w:rPr>
-          <w:rFonts w:ascii="Arial" w:hAnsi="Arial" w:cs="Arial"/>
-          <w:b/>
-          <w:sz w:val="24"/>
-          <w:lang w:val="en-GB"/>
-        </w:rPr>
-        <w:t>It’s Alright Ma (I’m Only Bleeding)</w:t>
-      </w:r>
-    </w:p>
-    <w:p>
-      <w:pPr>
-        <w:keepNext/>
-        <w:keepLines/>
-        <w:rPr>
-          <w:rFonts w:ascii="Arial" w:hAnsi="Arial" w:cs="Arial"/>
-          <w:sz w:val="24"/>
-          <w:lang w:val="en-GB"/>
-        </w:rPr>
-      </w:pPr>
-      <w:r>
-        <w:rPr>
-          <w:rFonts w:ascii="Arial" w:hAnsi="Arial" w:cs="Arial"/>
-          <w:sz w:val="24"/>
-          <w:lang w:val="en-GB"/>
-        </w:rPr>
-        <w:t>He not busy being born is busy dying.</w:t>
-      </w:r>
+          <w:sz w:val="24"/>
+          <w:lang w:val="en-GB"/>
+        </w:rPr>
+      </w:pPr>
     </w:p>
     <w:p>
       <w:pPr>
@@ -9070,190 +10316,21 @@
     </w:p>
     <w:p>
       <w:pPr>
-        <w:pStyle w:val="berschrift1"/>
-        <w:rPr>
-          <w:rFonts w:ascii="Arial" w:hAnsi="Arial" w:cs="Arial"/>
-          <w:sz w:val="24"/>
-          <w:lang w:val="en-GB"/>
-        </w:rPr>
-      </w:pPr>
-      <w:bookmarkStart w:id="16" w:name="_Toc172486197"/>
-      <w:r>
-        <w:rPr>
-          <w:rFonts w:ascii="Arial" w:hAnsi="Arial" w:cs="Arial"/>
-          <w:sz w:val="24"/>
-          <w:lang w:val="en-GB"/>
-        </w:rPr>
-        <w:lastRenderedPageBreak/>
-        <w:t>Interviews</w:t>
-      </w:r>
-      <w:bookmarkEnd w:id="16"/>
-    </w:p>
-    <w:p>
-      <w:pPr>
-        <w:rPr>
-          <w:rFonts w:ascii="Arial" w:hAnsi="Arial" w:cs="Arial"/>
-          <w:sz w:val="24"/>
-          <w:lang w:val="en-GB"/>
-        </w:rPr>
-      </w:pPr>
-    </w:p>
-    <w:p>
-      <w:pPr>
-        <w:rPr>
-          <w:rFonts w:ascii="Arial" w:hAnsi="Arial" w:cs="Arial"/>
-          <w:sz w:val="24"/>
-          <w:lang w:val="en-GB"/>
-        </w:rPr>
-      </w:pPr>
-      <w:r>
-        <w:rPr>
-          <w:rFonts w:ascii="Arial" w:hAnsi="Arial" w:cs="Arial"/>
-          <w:sz w:val="24"/>
-          <w:lang w:val="en-GB"/>
-        </w:rPr>
-        <w:t>Karen Hughes: Do you find that, as a composer, you’re more like a medium, tuning into something greater happening?</w:t>
-      </w:r>
-      <w:r>
-        <w:rPr>
-          <w:rFonts w:ascii="Arial" w:hAnsi="Arial" w:cs="Arial"/>
-          <w:sz w:val="24"/>
-          <w:lang w:val="en-GB"/>
-        </w:rPr>
-        <w:br/>
-        <w:t>Bob Dylan: I think every composer does that. No one in his right mind would think that it was coming from him, that he has invented it. It’s just coming through him.</w:t>
-      </w:r>
-    </w:p>
-    <w:p>
-      <w:pPr>
-        <w:rPr>
-          <w:rFonts w:ascii="Arial" w:hAnsi="Arial" w:cs="Arial"/>
-          <w:sz w:val="24"/>
-          <w:lang w:val="en-GB"/>
-        </w:rPr>
-      </w:pPr>
-      <w:r>
-        <w:rPr>
-          <w:rFonts w:ascii="Arial" w:hAnsi="Arial" w:cs="Arial"/>
-          <w:sz w:val="24"/>
-          <w:lang w:val="en-GB"/>
-        </w:rPr>
-        <w:t>Any preacher who is a real preacher will tell you that: ‘Don’t follow me, follow Christ.’</w:t>
-      </w:r>
-    </w:p>
-    <w:p>
-      <w:pPr>
-        <w:rPr>
-          <w:rFonts w:ascii="Arial" w:hAnsi="Arial" w:cs="Arial"/>
-          <w:sz w:val="24"/>
-          <w:lang w:val="en-GB"/>
-        </w:rPr>
-      </w:pPr>
-    </w:p>
-    <w:p>
-      <w:pPr>
-        <w:rPr>
-          <w:rFonts w:ascii="Arial" w:hAnsi="Arial" w:cs="Arial"/>
-          <w:sz w:val="24"/>
-          <w:lang w:val="en-GB"/>
-        </w:rPr>
-      </w:pPr>
-      <w:r>
-        <w:rPr>
-          <w:rFonts w:ascii="Arial" w:hAnsi="Arial" w:cs="Arial"/>
-          <w:sz w:val="24"/>
-          <w:lang w:val="en-GB"/>
-        </w:rPr>
-        <w:t xml:space="preserve">Christianity is not Christ and Christ is not Christianity. Christianity is making Christ the Lord of your life. You’re talking about your life now, you’re not talking about just part of it, you’re not talking about a certain hour every day. You’re talking about making Christ the Lord and the Master of your life, the King of your life. […] It’s HIM through YOU. ‘He’s alive’, Paul said. ‘I’ve been crucified with Christ, nevertheless I live. Yet not I but Christ who </w:t>
-      </w:r>
-      <w:proofErr w:type="spellStart"/>
-      <w:r>
-        <w:rPr>
-          <w:rFonts w:ascii="Arial" w:hAnsi="Arial" w:cs="Arial"/>
-          <w:sz w:val="24"/>
-          <w:lang w:val="en-GB"/>
-        </w:rPr>
-        <w:t>liveth</w:t>
-      </w:r>
-      <w:proofErr w:type="spellEnd"/>
-      <w:r>
-        <w:rPr>
-          <w:rFonts w:ascii="Arial" w:hAnsi="Arial" w:cs="Arial"/>
-          <w:sz w:val="24"/>
-          <w:lang w:val="en-GB"/>
-        </w:rPr>
-        <w:t xml:space="preserve"> in me.’</w:t>
-      </w:r>
-    </w:p>
-    <w:p>
-      <w:pPr>
-        <w:rPr>
-          <w:rFonts w:ascii="Arial" w:hAnsi="Arial" w:cs="Arial"/>
-          <w:sz w:val="24"/>
-          <w:lang w:val="en-GB"/>
-        </w:rPr>
-      </w:pPr>
-    </w:p>
-    <w:p>
-      <w:pPr>
-        <w:rPr>
-          <w:rFonts w:ascii="Arial" w:hAnsi="Arial" w:cs="Arial"/>
-          <w:sz w:val="24"/>
-          <w:lang w:val="en-GB"/>
-        </w:rPr>
-      </w:pPr>
-      <w:r>
-        <w:rPr>
-          <w:rFonts w:ascii="Arial" w:hAnsi="Arial" w:cs="Arial"/>
-          <w:sz w:val="24"/>
-          <w:lang w:val="en-GB"/>
-        </w:rPr>
-        <w:t>You ask me about myself, but I’m becoming less and less defined as Christ becomes more and more defined.</w:t>
-      </w:r>
-    </w:p>
-    <w:p>
-      <w:pPr>
-        <w:rPr>
-          <w:rFonts w:ascii="Arial" w:hAnsi="Arial" w:cs="Arial"/>
-          <w:sz w:val="24"/>
-          <w:lang w:val="en-GB"/>
-        </w:rPr>
-      </w:pPr>
-    </w:p>
-    <w:p>
-      <w:pPr>
-        <w:rPr>
-          <w:rFonts w:ascii="Arial" w:hAnsi="Arial" w:cs="Arial"/>
-          <w:sz w:val="24"/>
-          <w:lang w:val="en-GB"/>
-        </w:rPr>
-      </w:pPr>
-      <w:r>
-        <w:rPr>
-          <w:rFonts w:ascii="Arial" w:hAnsi="Arial" w:cs="Arial"/>
-          <w:sz w:val="24"/>
-          <w:lang w:val="en-GB"/>
-        </w:rPr>
-        <w:t xml:space="preserve">Being born again is a hard thing. You ever seen a mother give birth to a child? </w:t>
-      </w:r>
-      <w:proofErr w:type="gramStart"/>
-      <w:r>
-        <w:rPr>
-          <w:rFonts w:ascii="Arial" w:hAnsi="Arial" w:cs="Arial"/>
-          <w:sz w:val="24"/>
-          <w:lang w:val="en-GB"/>
-        </w:rPr>
-        <w:t>Well</w:t>
-      </w:r>
-      <w:proofErr w:type="gramEnd"/>
-      <w:r>
-        <w:rPr>
-          <w:rFonts w:ascii="Arial" w:hAnsi="Arial" w:cs="Arial"/>
-          <w:sz w:val="24"/>
-          <w:lang w:val="en-GB"/>
-        </w:rPr>
-        <w:t xml:space="preserve"> it’s painful. We don’t like to lose those old attitudes and hang-ups.</w:t>
-      </w:r>
+        <w:rPr>
+          <w:rFonts w:ascii="Arial" w:hAnsi="Arial" w:cs="Arial"/>
+          <w:sz w:val="24"/>
+          <w:lang w:val="en-GB"/>
+        </w:rPr>
+      </w:pPr>
+    </w:p>
+    <w:p>
+      <w:pPr>
+        <w:rPr>
+          <w:rFonts w:ascii="Arial" w:hAnsi="Arial" w:cs="Arial"/>
+          <w:sz w:val="24"/>
+          <w:lang w:val="en-GB"/>
+        </w:rPr>
+      </w:pPr>
     </w:p>
     <w:p>
       <w:pPr>

</xml_diff>